<commit_message>
1. update api document. 2. fix multiple tables problem.
</commit_message>
<xml_diff>
--- a/API Document.docx
+++ b/API Document.docx
@@ -4,7 +4,7 @@
   <w:body>
     <w:p>
       <w:pPr>
-        <w:pStyle w:val="1"/>
+        <w:pStyle w:val="Heading1"/>
       </w:pPr>
       <w:r>
         <w:rPr>
@@ -21,7 +21,7 @@
     </w:p>
     <w:p>
       <w:pPr>
-        <w:pStyle w:val="2"/>
+        <w:pStyle w:val="Heading2"/>
       </w:pPr>
       <w:r>
         <w:rPr>
@@ -38,7 +38,7 @@
     </w:p>
     <w:p>
       <w:pPr>
-        <w:pStyle w:val="3"/>
+        <w:pStyle w:val="Heading3"/>
       </w:pPr>
       <w:r>
         <w:rPr>
@@ -49,7 +49,7 @@
     </w:p>
     <w:tbl>
       <w:tblPr>
-        <w:tblStyle w:val="a4"/>
+        <w:tblStyle w:val="TableGrid"/>
         <w:tblW w:w="0" w:type="auto"/>
         <w:tblLook w:val="04A0" w:firstRow="1" w:lastRow="0" w:firstColumn="1" w:lastColumn="0" w:noHBand="0" w:noVBand="1"/>
       </w:tblPr>
@@ -85,20 +85,13 @@
               <w:rPr>
                 <w:rFonts w:hint="eastAsia"/>
               </w:rPr>
-              <w:t>shops</w:t>
-            </w:r>
-            <w:r>
-              <w:rPr>
-                <w:rFonts w:hint="eastAsia"/>
-              </w:rPr>
-              <w:t>/</w:t>
-            </w:r>
-            <w:proofErr w:type="spellStart"/>
-            <w:r>
-              <w:rPr>
-                <w:rFonts w:hint="eastAsia"/>
-              </w:rPr>
-              <w:t>list</w:t>
+              <w:t>shop</w:t>
+            </w:r>
+            <w:r>
+              <w:rPr>
+                <w:rFonts w:hint="eastAsia"/>
+              </w:rPr>
+              <w:t>/list</w:t>
             </w:r>
             <w:r>
               <w:rPr>
@@ -106,13 +99,6 @@
               </w:rPr>
               <w:t>.json</w:t>
             </w:r>
-            <w:r>
-              <w:rPr>
-                <w:rFonts w:hint="eastAsia"/>
-              </w:rPr>
-              <w:t>|xml</w:t>
-            </w:r>
-            <w:proofErr w:type="spellEnd"/>
           </w:p>
         </w:tc>
       </w:tr>
@@ -250,14 +236,12 @@
             <w:tcW w:w="765" w:type="dxa"/>
           </w:tcPr>
           <w:p>
-            <w:proofErr w:type="spellStart"/>
             <w:r>
               <w:rPr>
                 <w:rFonts w:hint="eastAsia"/>
               </w:rPr>
               <w:t>mo</w:t>
             </w:r>
-            <w:proofErr w:type="spellEnd"/>
           </w:p>
         </w:tc>
         <w:tc>
@@ -299,14 +283,12 @@
             <w:tcW w:w="765" w:type="dxa"/>
           </w:tcPr>
           <w:p>
-            <w:proofErr w:type="spellStart"/>
             <w:r>
               <w:rPr>
                 <w:rFonts w:hint="eastAsia"/>
               </w:rPr>
               <w:t>rc</w:t>
             </w:r>
-            <w:proofErr w:type="spellEnd"/>
           </w:p>
         </w:tc>
         <w:tc>
@@ -348,14 +330,12 @@
             <w:tcW w:w="765" w:type="dxa"/>
           </w:tcPr>
           <w:p>
-            <w:proofErr w:type="spellStart"/>
             <w:r>
               <w:rPr>
                 <w:rFonts w:hint="eastAsia"/>
               </w:rPr>
               <w:t>iq</w:t>
             </w:r>
-            <w:proofErr w:type="spellEnd"/>
           </w:p>
         </w:tc>
         <w:tc>
@@ -379,21 +359,7 @@
               <w:rPr>
                 <w:rFonts w:hint="eastAsia"/>
               </w:rPr>
-              <w:t xml:space="preserve">image </w:t>
-            </w:r>
-            <w:proofErr w:type="gramStart"/>
-            <w:r>
-              <w:rPr>
-                <w:rFonts w:hint="eastAsia"/>
-              </w:rPr>
-              <w:t>quality(</w:t>
-            </w:r>
-            <w:proofErr w:type="gramEnd"/>
-            <w:r>
-              <w:rPr>
-                <w:rFonts w:hint="eastAsia"/>
-              </w:rPr>
-              <w:t>value could be 1 or 0, 1 means high quality image, 0 means low quality image.)</w:t>
+              <w:t>image quality(value could be 1 or 0, 1 means high quality image, 0 means low quality image.)</w:t>
             </w:r>
           </w:p>
         </w:tc>
@@ -422,7 +388,19 @@
               <w:rPr>
                 <w:rFonts w:hint="eastAsia"/>
               </w:rPr>
-              <w:t>http(s)://serveraddress/rest/smy.json?la=13587889654&amp;so=</w:t>
+              <w:t>http(s)://serveraddress/</w:t>
+            </w:r>
+            <w:r>
+              <w:rPr>
+                <w:rFonts w:hint="eastAsia"/>
+              </w:rPr>
+              <w:t>shop/list</w:t>
+            </w:r>
+            <w:r>
+              <w:rPr>
+                <w:rFonts w:hint="eastAsia"/>
+              </w:rPr>
+              <w:t>.json?la=13587889654&amp;so=</w:t>
             </w:r>
             <w:r>
               <w:rPr>
@@ -436,7 +414,7 @@
     </w:tbl>
     <w:p>
       <w:pPr>
-        <w:pStyle w:val="3"/>
+        <w:pStyle w:val="Heading3"/>
       </w:pPr>
       <w:r>
         <w:rPr>
@@ -447,7 +425,7 @@
     </w:p>
     <w:tbl>
       <w:tblPr>
-        <w:tblStyle w:val="a4"/>
+        <w:tblStyle w:val="TableGrid"/>
         <w:tblW w:w="0" w:type="auto"/>
         <w:tblLook w:val="04A0" w:firstRow="1" w:lastRow="0" w:firstColumn="1" w:lastColumn="0" w:noHBand="0" w:noVBand="1"/>
       </w:tblPr>
@@ -477,19 +455,11 @@
             <w:gridSpan w:val="3"/>
           </w:tcPr>
           <w:p>
-            <w:proofErr w:type="spellStart"/>
             <w:r>
               <w:rPr>
                 <w:rFonts w:hint="eastAsia"/>
               </w:rPr>
               <w:t>json</w:t>
-            </w:r>
-            <w:proofErr w:type="spellEnd"/>
-            <w:r>
-              <w:rPr>
-                <w:rFonts w:hint="eastAsia"/>
-              </w:rPr>
-              <w:t>/xml</w:t>
             </w:r>
           </w:p>
         </w:tc>
@@ -513,14 +483,12 @@
             <w:tcW w:w="904" w:type="dxa"/>
           </w:tcPr>
           <w:p>
-            <w:proofErr w:type="spellStart"/>
             <w:r>
               <w:rPr>
                 <w:rFonts w:hint="eastAsia"/>
               </w:rPr>
               <w:t>sk</w:t>
             </w:r>
-            <w:proofErr w:type="spellEnd"/>
           </w:p>
         </w:tc>
         <w:tc>
@@ -552,24 +520,13 @@
           <w:tcPr>
             <w:tcW w:w="1369" w:type="dxa"/>
           </w:tcPr>
-          <w:p>
-            <w:pPr>
-              <w:rPr>
-                <w:rFonts w:hint="eastAsia"/>
-              </w:rPr>
-            </w:pPr>
-          </w:p>
+          <w:p/>
         </w:tc>
         <w:tc>
           <w:tcPr>
             <w:tcW w:w="904" w:type="dxa"/>
           </w:tcPr>
           <w:p>
-            <w:pPr>
-              <w:rPr>
-                <w:rFonts w:hint="eastAsia"/>
-              </w:rPr>
-            </w:pPr>
             <w:r>
               <w:rPr>
                 <w:rFonts w:hint="eastAsia"/>
@@ -584,44 +541,11 @@
             <w:gridSpan w:val="2"/>
           </w:tcPr>
           <w:p>
-            <w:pPr>
-              <w:rPr>
-                <w:rFonts w:hint="eastAsia"/>
-              </w:rPr>
-            </w:pPr>
-            <w:r>
-              <w:rPr>
-                <w:rFonts w:hint="eastAsia"/>
-              </w:rPr>
-              <w:t>(</w:t>
-            </w:r>
-            <w:proofErr w:type="gramStart"/>
-            <w:r>
-              <w:rPr>
-                <w:rFonts w:hint="eastAsia"/>
-              </w:rPr>
-              <w:t>optional</w:t>
-            </w:r>
-            <w:proofErr w:type="gramEnd"/>
-            <w:r>
-              <w:rPr>
-                <w:rFonts w:hint="eastAsia"/>
-              </w:rPr>
-              <w:t xml:space="preserve">) banners image </w:t>
-            </w:r>
-            <w:proofErr w:type="spellStart"/>
-            <w:r>
-              <w:rPr>
-                <w:rFonts w:hint="eastAsia"/>
-              </w:rPr>
-              <w:t>url</w:t>
-            </w:r>
-            <w:proofErr w:type="spellEnd"/>
-            <w:r>
-              <w:rPr>
-                <w:rFonts w:hint="eastAsia"/>
-              </w:rPr>
-              <w:t xml:space="preserve"> as a list.</w:t>
+            <w:r>
+              <w:rPr>
+                <w:rFonts w:hint="eastAsia"/>
+              </w:rPr>
+              <w:t>(optional) banners image url as a list.</w:t>
             </w:r>
           </w:p>
         </w:tc>
@@ -631,13 +555,7 @@
           <w:tcPr>
             <w:tcW w:w="1369" w:type="dxa"/>
           </w:tcPr>
-          <w:p>
-            <w:pPr>
-              <w:rPr>
-                <w:rFonts w:hint="eastAsia"/>
-              </w:rPr>
-            </w:pPr>
-          </w:p>
+          <w:p/>
         </w:tc>
         <w:tc>
           <w:tcPr>
@@ -645,11 +563,6 @@
             <w:vMerge w:val="restart"/>
           </w:tcPr>
           <w:p>
-            <w:pPr>
-              <w:rPr>
-                <w:rFonts w:hint="eastAsia"/>
-              </w:rPr>
-            </w:pPr>
             <w:r>
               <w:rPr>
                 <w:rFonts w:hint="eastAsia"/>
@@ -664,11 +577,6 @@
             <w:gridSpan w:val="2"/>
           </w:tcPr>
           <w:p>
-            <w:pPr>
-              <w:rPr>
-                <w:rFonts w:hint="eastAsia"/>
-              </w:rPr>
-            </w:pPr>
             <w:r>
               <w:rPr>
                 <w:rFonts w:hint="eastAsia"/>
@@ -683,37 +591,20 @@
           <w:tcPr>
             <w:tcW w:w="1369" w:type="dxa"/>
           </w:tcPr>
-          <w:p>
-            <w:pPr>
-              <w:rPr>
-                <w:rFonts w:hint="eastAsia"/>
-              </w:rPr>
-            </w:pPr>
-          </w:p>
+          <w:p/>
         </w:tc>
         <w:tc>
           <w:tcPr>
             <w:tcW w:w="904" w:type="dxa"/>
             <w:vMerge/>
           </w:tcPr>
-          <w:p>
-            <w:pPr>
-              <w:rPr>
-                <w:rFonts w:hint="eastAsia"/>
-              </w:rPr>
-            </w:pPr>
-          </w:p>
+          <w:p/>
         </w:tc>
         <w:tc>
           <w:tcPr>
             <w:tcW w:w="1096" w:type="dxa"/>
           </w:tcPr>
           <w:p>
-            <w:pPr>
-              <w:rPr>
-                <w:rFonts w:hint="eastAsia"/>
-              </w:rPr>
-            </w:pPr>
             <w:r>
               <w:rPr>
                 <w:rFonts w:hint="eastAsia"/>
@@ -727,11 +618,6 @@
             <w:tcW w:w="5153" w:type="dxa"/>
           </w:tcPr>
           <w:p>
-            <w:pPr>
-              <w:rPr>
-                <w:rFonts w:hint="eastAsia"/>
-              </w:rPr>
-            </w:pPr>
             <w:r>
               <w:rPr>
                 <w:rFonts w:hint="eastAsia"/>
@@ -746,37 +632,20 @@
           <w:tcPr>
             <w:tcW w:w="1369" w:type="dxa"/>
           </w:tcPr>
-          <w:p>
-            <w:pPr>
-              <w:rPr>
-                <w:rFonts w:hint="eastAsia"/>
-              </w:rPr>
-            </w:pPr>
-          </w:p>
+          <w:p/>
         </w:tc>
         <w:tc>
           <w:tcPr>
             <w:tcW w:w="904" w:type="dxa"/>
             <w:vMerge/>
           </w:tcPr>
-          <w:p>
-            <w:pPr>
-              <w:rPr>
-                <w:rFonts w:hint="eastAsia"/>
-              </w:rPr>
-            </w:pPr>
-          </w:p>
+          <w:p/>
         </w:tc>
         <w:tc>
           <w:tcPr>
             <w:tcW w:w="1096" w:type="dxa"/>
           </w:tcPr>
           <w:p>
-            <w:pPr>
-              <w:rPr>
-                <w:rFonts w:hint="eastAsia"/>
-              </w:rPr>
-            </w:pPr>
             <w:r>
               <w:rPr>
                 <w:rFonts w:hint="eastAsia"/>
@@ -790,11 +659,6 @@
             <w:tcW w:w="5153" w:type="dxa"/>
           </w:tcPr>
           <w:p>
-            <w:pPr>
-              <w:rPr>
-                <w:rFonts w:hint="eastAsia"/>
-              </w:rPr>
-            </w:pPr>
             <w:r>
               <w:rPr>
                 <w:rFonts w:hint="eastAsia"/>
@@ -809,45 +673,26 @@
           <w:tcPr>
             <w:tcW w:w="1369" w:type="dxa"/>
           </w:tcPr>
-          <w:p>
-            <w:pPr>
-              <w:rPr>
-                <w:rFonts w:hint="eastAsia"/>
-              </w:rPr>
-            </w:pPr>
-          </w:p>
+          <w:p/>
         </w:tc>
         <w:tc>
           <w:tcPr>
             <w:tcW w:w="904" w:type="dxa"/>
             <w:vMerge/>
           </w:tcPr>
-          <w:p>
-            <w:pPr>
-              <w:rPr>
-                <w:rFonts w:hint="eastAsia"/>
-              </w:rPr>
-            </w:pPr>
-          </w:p>
+          <w:p/>
         </w:tc>
         <w:tc>
           <w:tcPr>
             <w:tcW w:w="1096" w:type="dxa"/>
           </w:tcPr>
           <w:p>
-            <w:pPr>
-              <w:rPr>
-                <w:rFonts w:hint="eastAsia"/>
-              </w:rPr>
-            </w:pPr>
-            <w:proofErr w:type="spellStart"/>
             <w:r>
               <w:rPr>
                 <w:rFonts w:hint="eastAsia"/>
               </w:rPr>
               <w:t>desc</w:t>
             </w:r>
-            <w:proofErr w:type="spellEnd"/>
           </w:p>
         </w:tc>
         <w:tc>
@@ -855,11 +700,6 @@
             <w:tcW w:w="5153" w:type="dxa"/>
           </w:tcPr>
           <w:p>
-            <w:pPr>
-              <w:rPr>
-                <w:rFonts w:hint="eastAsia"/>
-              </w:rPr>
-            </w:pPr>
             <w:r>
               <w:rPr>
                 <w:rFonts w:hint="eastAsia"/>
@@ -874,37 +714,20 @@
           <w:tcPr>
             <w:tcW w:w="1369" w:type="dxa"/>
           </w:tcPr>
-          <w:p>
-            <w:pPr>
-              <w:rPr>
-                <w:rFonts w:hint="eastAsia"/>
-              </w:rPr>
-            </w:pPr>
-          </w:p>
+          <w:p/>
         </w:tc>
         <w:tc>
           <w:tcPr>
             <w:tcW w:w="904" w:type="dxa"/>
             <w:vMerge/>
           </w:tcPr>
-          <w:p>
-            <w:pPr>
-              <w:rPr>
-                <w:rFonts w:hint="eastAsia"/>
-              </w:rPr>
-            </w:pPr>
-          </w:p>
+          <w:p/>
         </w:tc>
         <w:tc>
           <w:tcPr>
             <w:tcW w:w="1096" w:type="dxa"/>
           </w:tcPr>
           <w:p>
-            <w:pPr>
-              <w:rPr>
-                <w:rFonts w:hint="eastAsia"/>
-              </w:rPr>
-            </w:pPr>
             <w:r>
               <w:rPr>
                 <w:rFonts w:hint="eastAsia"/>
@@ -918,24 +741,11 @@
             <w:tcW w:w="5153" w:type="dxa"/>
           </w:tcPr>
           <w:p>
-            <w:pPr>
-              <w:rPr>
-                <w:rFonts w:hint="eastAsia"/>
-              </w:rPr>
-            </w:pPr>
-            <w:proofErr w:type="gramStart"/>
-            <w:r>
-              <w:rPr>
-                <w:rFonts w:hint="eastAsia"/>
-              </w:rPr>
-              <w:t>shop</w:t>
-            </w:r>
-            <w:proofErr w:type="gramEnd"/>
-            <w:r>
-              <w:rPr>
-                <w:rFonts w:hint="eastAsia"/>
-              </w:rPr>
-              <w:t xml:space="preserve"> rate, float value.</w:t>
+            <w:r>
+              <w:rPr>
+                <w:rFonts w:hint="eastAsia"/>
+              </w:rPr>
+              <w:t>shop rate, float value.</w:t>
             </w:r>
           </w:p>
         </w:tc>
@@ -945,37 +755,20 @@
           <w:tcPr>
             <w:tcW w:w="1369" w:type="dxa"/>
           </w:tcPr>
-          <w:p>
-            <w:pPr>
-              <w:rPr>
-                <w:rFonts w:hint="eastAsia"/>
-              </w:rPr>
-            </w:pPr>
-          </w:p>
+          <w:p/>
         </w:tc>
         <w:tc>
           <w:tcPr>
             <w:tcW w:w="904" w:type="dxa"/>
             <w:vMerge/>
           </w:tcPr>
-          <w:p>
-            <w:pPr>
-              <w:rPr>
-                <w:rFonts w:hint="eastAsia"/>
-              </w:rPr>
-            </w:pPr>
-          </w:p>
+          <w:p/>
         </w:tc>
         <w:tc>
           <w:tcPr>
             <w:tcW w:w="1096" w:type="dxa"/>
           </w:tcPr>
           <w:p>
-            <w:pPr>
-              <w:rPr>
-                <w:rFonts w:hint="eastAsia"/>
-              </w:rPr>
-            </w:pPr>
             <w:r>
               <w:rPr>
                 <w:rFonts w:hint="eastAsia"/>
@@ -989,30 +782,11 @@
             <w:tcW w:w="5153" w:type="dxa"/>
           </w:tcPr>
           <w:p>
-            <w:pPr>
-              <w:rPr>
-                <w:rFonts w:hint="eastAsia"/>
-              </w:rPr>
-            </w:pPr>
-            <w:r>
-              <w:rPr>
-                <w:rFonts w:hint="eastAsia"/>
-              </w:rPr>
-              <w:t xml:space="preserve">image </w:t>
-            </w:r>
-            <w:proofErr w:type="spellStart"/>
-            <w:r>
-              <w:rPr>
-                <w:rFonts w:hint="eastAsia"/>
-              </w:rPr>
-              <w:t>url</w:t>
-            </w:r>
-            <w:proofErr w:type="spellEnd"/>
-            <w:r>
-              <w:rPr>
-                <w:rFonts w:hint="eastAsia"/>
-              </w:rPr>
-              <w:t xml:space="preserve"> of shop</w:t>
+            <w:r>
+              <w:rPr>
+                <w:rFonts w:hint="eastAsia"/>
+              </w:rPr>
+              <w:t>image url of shop</w:t>
             </w:r>
           </w:p>
         </w:tc>
@@ -1022,24 +796,13 @@
           <w:tcPr>
             <w:tcW w:w="1369" w:type="dxa"/>
           </w:tcPr>
-          <w:p>
-            <w:pPr>
-              <w:rPr>
-                <w:rFonts w:hint="eastAsia"/>
-              </w:rPr>
-            </w:pPr>
-          </w:p>
+          <w:p/>
         </w:tc>
         <w:tc>
           <w:tcPr>
             <w:tcW w:w="904" w:type="dxa"/>
           </w:tcPr>
           <w:p>
-            <w:pPr>
-              <w:rPr>
-                <w:rFonts w:hint="eastAsia"/>
-              </w:rPr>
-            </w:pPr>
             <w:r>
               <w:rPr>
                 <w:rFonts w:hint="eastAsia"/>
@@ -1054,26 +817,11 @@
             <w:gridSpan w:val="2"/>
           </w:tcPr>
           <w:p>
-            <w:pPr>
-              <w:rPr>
-                <w:rFonts w:hint="eastAsia"/>
-              </w:rPr>
-            </w:pPr>
-            <w:proofErr w:type="spellStart"/>
-            <w:proofErr w:type="gramStart"/>
-            <w:r>
-              <w:rPr>
-                <w:rFonts w:hint="eastAsia"/>
-              </w:rPr>
-              <w:t>bool</w:t>
-            </w:r>
-            <w:proofErr w:type="spellEnd"/>
-            <w:proofErr w:type="gramEnd"/>
-            <w:r>
-              <w:rPr>
-                <w:rFonts w:hint="eastAsia"/>
-              </w:rPr>
-              <w:t xml:space="preserve"> value, if </w:t>
+            <w:r>
+              <w:rPr>
+                <w:rFonts w:hint="eastAsia"/>
+              </w:rPr>
+              <w:t xml:space="preserve">bool value, if </w:t>
             </w:r>
             <w:r>
               <w:rPr>
@@ -1110,11 +858,6 @@
             <w:gridSpan w:val="3"/>
           </w:tcPr>
           <w:p>
-            <w:pPr>
-              <w:rPr>
-                <w:rFonts w:hint="eastAsia"/>
-              </w:rPr>
-            </w:pPr>
             <w:r>
               <w:rPr>
                 <w:rFonts w:hint="eastAsia"/>
@@ -1123,11 +866,6 @@
             </w:r>
           </w:p>
           <w:p>
-            <w:pPr>
-              <w:rPr>
-                <w:rFonts w:hint="eastAsia"/>
-              </w:rPr>
-            </w:pPr>
             <w:r>
               <w:rPr>
                 <w:rFonts w:hint="eastAsia"/>
@@ -1137,14 +875,12 @@
             <w:r>
               <w:t>“</w:t>
             </w:r>
-            <w:proofErr w:type="spellStart"/>
             <w:r>
               <w:rPr>
                 <w:rFonts w:hint="eastAsia"/>
               </w:rPr>
               <w:t>sk</w:t>
             </w:r>
-            <w:proofErr w:type="spellEnd"/>
             <w:r>
               <w:t>”</w:t>
             </w:r>
@@ -1174,11 +910,6 @@
             </w:r>
           </w:p>
           <w:p>
-            <w:pPr>
-              <w:rPr>
-                <w:rFonts w:hint="eastAsia"/>
-              </w:rPr>
-            </w:pPr>
             <w:r>
               <w:rPr>
                 <w:rFonts w:hint="eastAsia"/>
@@ -1259,11 +990,6 @@
             </w:r>
           </w:p>
           <w:p>
-            <w:pPr>
-              <w:rPr>
-                <w:rFonts w:hint="eastAsia"/>
-              </w:rPr>
-            </w:pPr>
             <w:r>
               <w:rPr>
                 <w:rFonts w:hint="eastAsia"/>
@@ -1292,9 +1018,6 @@
           <w:p>
             <w:pPr>
               <w:ind w:firstLine="420"/>
-              <w:rPr>
-                <w:rFonts w:hint="eastAsia"/>
-              </w:rPr>
             </w:pPr>
             <w:r>
               <w:rPr>
@@ -1306,9 +1029,6 @@
           <w:p>
             <w:pPr>
               <w:ind w:firstLine="420"/>
-              <w:rPr>
-                <w:rFonts w:hint="eastAsia"/>
-              </w:rPr>
             </w:pPr>
             <w:r>
               <w:rPr>
@@ -1338,9 +1058,6 @@
           <w:p>
             <w:pPr>
               <w:ind w:firstLine="420"/>
-              <w:rPr>
-                <w:rFonts w:hint="eastAsia"/>
-              </w:rPr>
             </w:pPr>
             <w:r>
               <w:rPr>
@@ -1381,11 +1098,9 @@
               </w:rPr>
               <w:t>1</w:t>
             </w:r>
-            <w:proofErr w:type="gramStart"/>
-            <w:r>
-              <w:t>”</w:t>
-            </w:r>
-            <w:proofErr w:type="gramEnd"/>
+            <w:r>
+              <w:t>”</w:t>
+            </w:r>
             <w:r>
               <w:rPr>
                 <w:rFonts w:hint="eastAsia"/>
@@ -1396,9 +1111,6 @@
           <w:p>
             <w:pPr>
               <w:ind w:firstLine="420"/>
-              <w:rPr>
-                <w:rFonts w:hint="eastAsia"/>
-              </w:rPr>
             </w:pPr>
             <w:r>
               <w:rPr>
@@ -1409,14 +1121,12 @@
             <w:r>
               <w:t>“</w:t>
             </w:r>
-            <w:proofErr w:type="spellStart"/>
             <w:r>
               <w:rPr>
                 <w:rFonts w:hint="eastAsia"/>
               </w:rPr>
               <w:t>desc</w:t>
             </w:r>
-            <w:proofErr w:type="spellEnd"/>
             <w:r>
               <w:t>”</w:t>
             </w:r>
@@ -1439,9 +1149,6 @@
           <w:p>
             <w:pPr>
               <w:ind w:firstLine="420"/>
-              <w:rPr>
-                <w:rFonts w:hint="eastAsia"/>
-              </w:rPr>
             </w:pPr>
             <w:r>
               <w:rPr>
@@ -1471,9 +1178,6 @@
           <w:p>
             <w:pPr>
               <w:ind w:firstLine="420"/>
-              <w:rPr>
-                <w:rFonts w:hint="eastAsia"/>
-              </w:rPr>
             </w:pPr>
             <w:r>
               <w:rPr>
@@ -1515,9 +1219,6 @@
           <w:p>
             <w:pPr>
               <w:ind w:firstLineChars="200" w:firstLine="420"/>
-              <w:rPr>
-                <w:rFonts w:hint="eastAsia"/>
-              </w:rPr>
             </w:pPr>
             <w:r>
               <w:rPr>
@@ -1536,9 +1237,6 @@
           <w:p>
             <w:pPr>
               <w:ind w:firstLine="420"/>
-              <w:rPr>
-                <w:rFonts w:hint="eastAsia"/>
-              </w:rPr>
             </w:pPr>
             <w:r>
               <w:rPr>
@@ -1550,9 +1248,6 @@
           <w:p>
             <w:pPr>
               <w:ind w:firstLine="420"/>
-              <w:rPr>
-                <w:rFonts w:hint="eastAsia"/>
-              </w:rPr>
             </w:pPr>
             <w:r>
               <w:rPr>
@@ -1588,9 +1283,6 @@
           <w:p>
             <w:pPr>
               <w:ind w:firstLine="420"/>
-              <w:rPr>
-                <w:rFonts w:hint="eastAsia"/>
-              </w:rPr>
             </w:pPr>
             <w:r>
               <w:rPr>
@@ -1631,11 +1323,9 @@
               </w:rPr>
               <w:t>2</w:t>
             </w:r>
-            <w:proofErr w:type="gramStart"/>
-            <w:r>
-              <w:t>”</w:t>
-            </w:r>
-            <w:proofErr w:type="gramEnd"/>
+            <w:r>
+              <w:t>”</w:t>
+            </w:r>
             <w:r>
               <w:rPr>
                 <w:rFonts w:hint="eastAsia"/>
@@ -1646,9 +1336,6 @@
           <w:p>
             <w:pPr>
               <w:ind w:firstLine="420"/>
-              <w:rPr>
-                <w:rFonts w:hint="eastAsia"/>
-              </w:rPr>
             </w:pPr>
             <w:r>
               <w:rPr>
@@ -1659,14 +1346,12 @@
             <w:r>
               <w:t>“</w:t>
             </w:r>
-            <w:proofErr w:type="spellStart"/>
             <w:r>
               <w:rPr>
                 <w:rFonts w:hint="eastAsia"/>
               </w:rPr>
               <w:t>desc</w:t>
             </w:r>
-            <w:proofErr w:type="spellEnd"/>
             <w:r>
               <w:t>”</w:t>
             </w:r>
@@ -1689,9 +1374,6 @@
           <w:p>
             <w:pPr>
               <w:ind w:firstLine="420"/>
-              <w:rPr>
-                <w:rFonts w:hint="eastAsia"/>
-              </w:rPr>
             </w:pPr>
             <w:r>
               <w:rPr>
@@ -1727,9 +1409,6 @@
           <w:p>
             <w:pPr>
               <w:ind w:firstLine="420"/>
-              <w:rPr>
-                <w:rFonts w:hint="eastAsia"/>
-              </w:rPr>
             </w:pPr>
             <w:r>
               <w:rPr>
@@ -1783,9 +1462,6 @@
           <w:p>
             <w:pPr>
               <w:ind w:firstLineChars="200" w:firstLine="420"/>
-              <w:rPr>
-                <w:rFonts w:hint="eastAsia"/>
-              </w:rPr>
             </w:pPr>
             <w:r>
               <w:rPr>
@@ -1797,9 +1473,6 @@
           <w:p>
             <w:pPr>
               <w:ind w:firstLineChars="200" w:firstLine="420"/>
-              <w:rPr>
-                <w:rFonts w:hint="eastAsia"/>
-              </w:rPr>
             </w:pPr>
             <w:r>
               <w:rPr>
@@ -1811,9 +1484,6 @@
           <w:p>
             <w:pPr>
               <w:ind w:firstLineChars="100" w:firstLine="210"/>
-              <w:rPr>
-                <w:rFonts w:hint="eastAsia"/>
-              </w:rPr>
             </w:pPr>
             <w:r>
               <w:rPr>
@@ -1831,14 +1501,10 @@
           <w:p>
             <w:pPr>
               <w:ind w:firstLineChars="100" w:firstLine="210"/>
-              <w:rPr>
-                <w:rFonts w:hint="eastAsia"/>
-              </w:rPr>
             </w:pPr>
             <w:r>
               <w:t>“</w:t>
             </w:r>
-            <w:proofErr w:type="spellStart"/>
             <w:r>
               <w:rPr>
                 <w:rFonts w:hint="eastAsia"/>
@@ -1854,7 +1520,6 @@
               </w:rPr>
               <w:t>:true</w:t>
             </w:r>
-            <w:proofErr w:type="spellEnd"/>
           </w:p>
           <w:p>
             <w:r>
@@ -1869,12 +1534,8 @@
     </w:tbl>
     <w:p>
       <w:pPr>
-        <w:pStyle w:val="2"/>
-        <w:rPr>
-          <w:rFonts w:hint="eastAsia"/>
-        </w:rPr>
+        <w:pStyle w:val="Heading2"/>
       </w:pPr>
-      <w:proofErr w:type="gramStart"/>
       <w:r>
         <w:rPr>
           <w:rFonts w:hint="eastAsia"/>
@@ -1882,7 +1543,6 @@
         <w:lastRenderedPageBreak/>
         <w:t>shop</w:t>
       </w:r>
-      <w:proofErr w:type="gramEnd"/>
       <w:r>
         <w:rPr>
           <w:rFonts w:hint="eastAsia"/>
@@ -1892,7 +1552,2884 @@
     </w:p>
     <w:p>
       <w:pPr>
-        <w:pStyle w:val="3"/>
+        <w:pStyle w:val="Heading3"/>
+      </w:pPr>
+      <w:r>
+        <w:rPr>
+          <w:rFonts w:hint="eastAsia"/>
+        </w:rPr>
+        <w:t>Request</w:t>
+      </w:r>
+    </w:p>
+    <w:tbl>
+      <w:tblPr>
+        <w:tblStyle w:val="TableGrid"/>
+        <w:tblW w:w="0" w:type="auto"/>
+        <w:tblLook w:val="04A0" w:firstRow="1" w:lastRow="0" w:firstColumn="1" w:lastColumn="0" w:noHBand="0" w:noVBand="1"/>
+      </w:tblPr>
+      <w:tblGrid>
+        <w:gridCol w:w="1186"/>
+        <w:gridCol w:w="765"/>
+        <w:gridCol w:w="6571"/>
+      </w:tblGrid>
+      <w:tr>
+        <w:tc>
+          <w:tcPr>
+            <w:tcW w:w="1186" w:type="dxa"/>
+          </w:tcPr>
+          <w:p>
+            <w:r>
+              <w:t>P</w:t>
+            </w:r>
+            <w:r>
+              <w:rPr>
+                <w:rFonts w:hint="eastAsia"/>
+              </w:rPr>
+              <w:t>ath</w:t>
+            </w:r>
+          </w:p>
+        </w:tc>
+        <w:tc>
+          <w:tcPr>
+            <w:tcW w:w="7336" w:type="dxa"/>
+            <w:gridSpan w:val="2"/>
+          </w:tcPr>
+          <w:p>
+            <w:r>
+              <w:rPr>
+                <w:rFonts w:hint="eastAsia"/>
+              </w:rPr>
+              <w:t>shop</w:t>
+            </w:r>
+            <w:r>
+              <w:rPr>
+                <w:rFonts w:hint="eastAsia"/>
+              </w:rPr>
+              <w:t>/detail</w:t>
+            </w:r>
+            <w:r>
+              <w:rPr>
+                <w:rFonts w:hint="eastAsia"/>
+              </w:rPr>
+              <w:t>.json</w:t>
+            </w:r>
+          </w:p>
+        </w:tc>
+      </w:tr>
+      <w:tr>
+        <w:tc>
+          <w:tcPr>
+            <w:tcW w:w="1186" w:type="dxa"/>
+          </w:tcPr>
+          <w:p>
+            <w:r>
+              <w:t>M</w:t>
+            </w:r>
+            <w:r>
+              <w:rPr>
+                <w:rFonts w:hint="eastAsia"/>
+              </w:rPr>
+              <w:t>ethod</w:t>
+            </w:r>
+          </w:p>
+        </w:tc>
+        <w:tc>
+          <w:tcPr>
+            <w:tcW w:w="7336" w:type="dxa"/>
+            <w:gridSpan w:val="2"/>
+          </w:tcPr>
+          <w:p>
+            <w:r>
+              <w:rPr>
+                <w:rFonts w:hint="eastAsia"/>
+              </w:rPr>
+              <w:t>GET</w:t>
+            </w:r>
+          </w:p>
+        </w:tc>
+      </w:tr>
+      <w:tr>
+        <w:tc>
+          <w:tcPr>
+            <w:tcW w:w="1186" w:type="dxa"/>
+            <w:vMerge w:val="restart"/>
+          </w:tcPr>
+          <w:p>
+            <w:r>
+              <w:rPr>
+                <w:rFonts w:hint="eastAsia"/>
+              </w:rPr>
+              <w:t>Parameters</w:t>
+            </w:r>
+          </w:p>
+        </w:tc>
+        <w:tc>
+          <w:tcPr>
+            <w:tcW w:w="765" w:type="dxa"/>
+          </w:tcPr>
+          <w:p>
+            <w:r>
+              <w:rPr>
+                <w:rFonts w:hint="eastAsia"/>
+              </w:rPr>
+              <w:t>la</w:t>
+            </w:r>
+          </w:p>
+        </w:tc>
+        <w:tc>
+          <w:tcPr>
+            <w:tcW w:w="6571" w:type="dxa"/>
+          </w:tcPr>
+          <w:p>
+            <w:r>
+              <w:rPr>
+                <w:rFonts w:hint="eastAsia"/>
+              </w:rPr>
+              <w:t>last access time in timestamp</w:t>
+            </w:r>
+          </w:p>
+        </w:tc>
+      </w:tr>
+      <w:tr>
+        <w:tc>
+          <w:tcPr>
+            <w:tcW w:w="1186" w:type="dxa"/>
+            <w:vMerge/>
+          </w:tcPr>
+          <w:p/>
+        </w:tc>
+        <w:tc>
+          <w:tcPr>
+            <w:tcW w:w="765" w:type="dxa"/>
+          </w:tcPr>
+          <w:p>
+            <w:r>
+              <w:rPr>
+                <w:rFonts w:hint="eastAsia"/>
+              </w:rPr>
+              <w:t>id</w:t>
+            </w:r>
+          </w:p>
+        </w:tc>
+        <w:tc>
+          <w:tcPr>
+            <w:tcW w:w="6571" w:type="dxa"/>
+          </w:tcPr>
+          <w:p>
+            <w:r>
+              <w:rPr>
+                <w:rFonts w:hint="eastAsia"/>
+              </w:rPr>
+              <w:t>shop id.</w:t>
+            </w:r>
+          </w:p>
+        </w:tc>
+      </w:tr>
+      <w:tr>
+        <w:tc>
+          <w:tcPr>
+            <w:tcW w:w="1186" w:type="dxa"/>
+            <w:vMerge/>
+          </w:tcPr>
+          <w:p/>
+        </w:tc>
+        <w:tc>
+          <w:tcPr>
+            <w:tcW w:w="765" w:type="dxa"/>
+          </w:tcPr>
+          <w:p>
+            <w:r>
+              <w:rPr>
+                <w:rFonts w:hint="eastAsia"/>
+              </w:rPr>
+              <w:t>iq</w:t>
+            </w:r>
+          </w:p>
+        </w:tc>
+        <w:tc>
+          <w:tcPr>
+            <w:tcW w:w="6571" w:type="dxa"/>
+          </w:tcPr>
+          <w:p>
+            <w:r>
+              <w:rPr>
+                <w:rFonts w:hint="eastAsia"/>
+              </w:rPr>
+              <w:t>(Optional, default 1) image quality(value could be 1 or 0, 1 means high quality image, 0 means low quality image.)</w:t>
+            </w:r>
+          </w:p>
+        </w:tc>
+      </w:tr>
+      <w:tr>
+        <w:tc>
+          <w:tcPr>
+            <w:tcW w:w="1186" w:type="dxa"/>
+          </w:tcPr>
+          <w:p>
+            <w:r>
+              <w:rPr>
+                <w:rFonts w:hint="eastAsia"/>
+              </w:rPr>
+              <w:t>Example</w:t>
+            </w:r>
+          </w:p>
+        </w:tc>
+        <w:tc>
+          <w:tcPr>
+            <w:tcW w:w="7336" w:type="dxa"/>
+            <w:gridSpan w:val="2"/>
+          </w:tcPr>
+          <w:p>
+            <w:r>
+              <w:rPr>
+                <w:rFonts w:hint="eastAsia"/>
+              </w:rPr>
+              <w:t>http(s)://serveraddress/shop/detail.json?la=12345679&amp;id=1&amp;iq=1</w:t>
+            </w:r>
+          </w:p>
+        </w:tc>
+      </w:tr>
+    </w:tbl>
+    <w:p/>
+    <w:p>
+      <w:pPr>
+        <w:pStyle w:val="Heading3"/>
+      </w:pPr>
+      <w:r>
+        <w:rPr>
+          <w:rFonts w:hint="eastAsia"/>
+        </w:rPr>
+        <w:t>Response</w:t>
+      </w:r>
+    </w:p>
+    <w:tbl>
+      <w:tblPr>
+        <w:tblStyle w:val="TableGrid"/>
+        <w:tblW w:w="0" w:type="auto"/>
+        <w:tblLook w:val="04A0" w:firstRow="1" w:lastRow="0" w:firstColumn="1" w:lastColumn="0" w:noHBand="0" w:noVBand="1"/>
+      </w:tblPr>
+      <w:tblGrid>
+        <w:gridCol w:w="1369"/>
+        <w:gridCol w:w="904"/>
+        <w:gridCol w:w="812"/>
+        <w:gridCol w:w="5437"/>
+      </w:tblGrid>
+      <w:tr>
+        <w:tc>
+          <w:tcPr>
+            <w:tcW w:w="1369" w:type="dxa"/>
+          </w:tcPr>
+          <w:p>
+            <w:r>
+              <w:rPr>
+                <w:rFonts w:hint="eastAsia"/>
+              </w:rPr>
+              <w:t>Content type</w:t>
+            </w:r>
+          </w:p>
+        </w:tc>
+        <w:tc>
+          <w:tcPr>
+            <w:tcW w:w="7153" w:type="dxa"/>
+            <w:gridSpan w:val="3"/>
+          </w:tcPr>
+          <w:p>
+            <w:r>
+              <w:rPr>
+                <w:rFonts w:hint="eastAsia"/>
+              </w:rPr>
+              <w:t>json</w:t>
+            </w:r>
+          </w:p>
+        </w:tc>
+      </w:tr>
+      <w:tr>
+        <w:tc>
+          <w:tcPr>
+            <w:tcW w:w="1369" w:type="dxa"/>
+            <w:vMerge w:val="restart"/>
+          </w:tcPr>
+          <w:p>
+            <w:r>
+              <w:rPr>
+                <w:rFonts w:hint="eastAsia"/>
+              </w:rPr>
+              <w:t>Content</w:t>
+            </w:r>
+          </w:p>
+        </w:tc>
+        <w:tc>
+          <w:tcPr>
+            <w:tcW w:w="904" w:type="dxa"/>
+          </w:tcPr>
+          <w:p>
+            <w:r>
+              <w:rPr>
+                <w:rFonts w:hint="eastAsia"/>
+              </w:rPr>
+              <w:t>banner</w:t>
+            </w:r>
+          </w:p>
+        </w:tc>
+        <w:tc>
+          <w:tcPr>
+            <w:tcW w:w="6249" w:type="dxa"/>
+            <w:gridSpan w:val="2"/>
+          </w:tcPr>
+          <w:p>
+            <w:r>
+              <w:rPr>
+                <w:rFonts w:hint="eastAsia"/>
+              </w:rPr>
+              <w:t>banner image url</w:t>
+            </w:r>
+          </w:p>
+        </w:tc>
+      </w:tr>
+      <w:tr>
+        <w:tc>
+          <w:tcPr>
+            <w:tcW w:w="1369" w:type="dxa"/>
+            <w:vMerge/>
+          </w:tcPr>
+          <w:p/>
+        </w:tc>
+        <w:tc>
+          <w:tcPr>
+            <w:tcW w:w="904" w:type="dxa"/>
+          </w:tcPr>
+          <w:p>
+            <w:r>
+              <w:rPr>
+                <w:rFonts w:hint="eastAsia"/>
+              </w:rPr>
+              <w:t>addr</w:t>
+            </w:r>
+          </w:p>
+        </w:tc>
+        <w:tc>
+          <w:tcPr>
+            <w:tcW w:w="6249" w:type="dxa"/>
+            <w:gridSpan w:val="2"/>
+          </w:tcPr>
+          <w:p>
+            <w:r>
+              <w:rPr>
+                <w:rFonts w:hint="eastAsia"/>
+              </w:rPr>
+              <w:t>address of shop</w:t>
+            </w:r>
+          </w:p>
+        </w:tc>
+      </w:tr>
+      <w:tr>
+        <w:tc>
+          <w:tcPr>
+            <w:tcW w:w="1369" w:type="dxa"/>
+            <w:vMerge/>
+          </w:tcPr>
+          <w:p/>
+        </w:tc>
+        <w:tc>
+          <w:tcPr>
+            <w:tcW w:w="904" w:type="dxa"/>
+            <w:vMerge w:val="restart"/>
+          </w:tcPr>
+          <w:p>
+            <w:r>
+              <w:rPr>
+                <w:rFonts w:hint="eastAsia"/>
+              </w:rPr>
+              <w:t>rcmds</w:t>
+            </w:r>
+          </w:p>
+        </w:tc>
+        <w:tc>
+          <w:tcPr>
+            <w:tcW w:w="6249" w:type="dxa"/>
+            <w:gridSpan w:val="2"/>
+          </w:tcPr>
+          <w:p>
+            <w:r>
+              <w:rPr>
+                <w:rFonts w:hint="eastAsia"/>
+              </w:rPr>
+              <w:t>list of recommend foods.</w:t>
+            </w:r>
+          </w:p>
+        </w:tc>
+      </w:tr>
+      <w:tr>
+        <w:tc>
+          <w:tcPr>
+            <w:tcW w:w="1369" w:type="dxa"/>
+            <w:vMerge/>
+          </w:tcPr>
+          <w:p/>
+        </w:tc>
+        <w:tc>
+          <w:tcPr>
+            <w:tcW w:w="904" w:type="dxa"/>
+            <w:vMerge/>
+          </w:tcPr>
+          <w:p/>
+        </w:tc>
+        <w:tc>
+          <w:tcPr>
+            <w:tcW w:w="812" w:type="dxa"/>
+          </w:tcPr>
+          <w:p>
+            <w:r>
+              <w:rPr>
+                <w:rFonts w:hint="eastAsia"/>
+              </w:rPr>
+              <w:t>id</w:t>
+            </w:r>
+          </w:p>
+        </w:tc>
+        <w:tc>
+          <w:tcPr>
+            <w:tcW w:w="5437" w:type="dxa"/>
+          </w:tcPr>
+          <w:p>
+            <w:r>
+              <w:rPr>
+                <w:rFonts w:hint="eastAsia"/>
+              </w:rPr>
+              <w:t>id of food, type int.</w:t>
+            </w:r>
+          </w:p>
+        </w:tc>
+      </w:tr>
+      <w:tr>
+        <w:tc>
+          <w:tcPr>
+            <w:tcW w:w="1369" w:type="dxa"/>
+            <w:vMerge/>
+          </w:tcPr>
+          <w:p/>
+        </w:tc>
+        <w:tc>
+          <w:tcPr>
+            <w:tcW w:w="904" w:type="dxa"/>
+            <w:vMerge/>
+          </w:tcPr>
+          <w:p/>
+        </w:tc>
+        <w:tc>
+          <w:tcPr>
+            <w:tcW w:w="812" w:type="dxa"/>
+          </w:tcPr>
+          <w:p>
+            <w:r>
+              <w:rPr>
+                <w:rFonts w:hint="eastAsia"/>
+              </w:rPr>
+              <w:t>nm</w:t>
+            </w:r>
+          </w:p>
+        </w:tc>
+        <w:tc>
+          <w:tcPr>
+            <w:tcW w:w="5437" w:type="dxa"/>
+          </w:tcPr>
+          <w:p>
+            <w:r>
+              <w:rPr>
+                <w:rFonts w:hint="eastAsia"/>
+              </w:rPr>
+              <w:t>name of food, type string.</w:t>
+            </w:r>
+          </w:p>
+        </w:tc>
+      </w:tr>
+      <w:tr>
+        <w:tc>
+          <w:tcPr>
+            <w:tcW w:w="1369" w:type="dxa"/>
+            <w:vMerge/>
+          </w:tcPr>
+          <w:p/>
+        </w:tc>
+        <w:tc>
+          <w:tcPr>
+            <w:tcW w:w="904" w:type="dxa"/>
+            <w:vMerge/>
+          </w:tcPr>
+          <w:p/>
+        </w:tc>
+        <w:tc>
+          <w:tcPr>
+            <w:tcW w:w="812" w:type="dxa"/>
+          </w:tcPr>
+          <w:p>
+            <w:r>
+              <w:rPr>
+                <w:rFonts w:hint="eastAsia"/>
+              </w:rPr>
+              <w:t>price</w:t>
+            </w:r>
+          </w:p>
+        </w:tc>
+        <w:tc>
+          <w:tcPr>
+            <w:tcW w:w="5437" w:type="dxa"/>
+          </w:tcPr>
+          <w:p>
+            <w:r>
+              <w:rPr>
+                <w:rFonts w:hint="eastAsia"/>
+              </w:rPr>
+              <w:t>price of food, type float</w:t>
+            </w:r>
+          </w:p>
+        </w:tc>
+      </w:tr>
+      <w:tr>
+        <w:tc>
+          <w:tcPr>
+            <w:tcW w:w="1369" w:type="dxa"/>
+            <w:vMerge/>
+          </w:tcPr>
+          <w:p/>
+        </w:tc>
+        <w:tc>
+          <w:tcPr>
+            <w:tcW w:w="904" w:type="dxa"/>
+            <w:vMerge/>
+          </w:tcPr>
+          <w:p/>
+        </w:tc>
+        <w:tc>
+          <w:tcPr>
+            <w:tcW w:w="812" w:type="dxa"/>
+          </w:tcPr>
+          <w:p>
+            <w:r>
+              <w:rPr>
+                <w:rFonts w:hint="eastAsia"/>
+              </w:rPr>
+              <w:t>sc</w:t>
+            </w:r>
+          </w:p>
+        </w:tc>
+        <w:tc>
+          <w:tcPr>
+            <w:tcW w:w="5437" w:type="dxa"/>
+          </w:tcPr>
+          <w:p>
+            <w:r>
+              <w:rPr>
+                <w:rFonts w:hint="eastAsia"/>
+              </w:rPr>
+              <w:t>sold count of food, type int.</w:t>
+            </w:r>
+          </w:p>
+        </w:tc>
+      </w:tr>
+      <w:tr>
+        <w:tc>
+          <w:tcPr>
+            <w:tcW w:w="1369" w:type="dxa"/>
+            <w:vMerge/>
+          </w:tcPr>
+          <w:p/>
+        </w:tc>
+        <w:tc>
+          <w:tcPr>
+            <w:tcW w:w="904" w:type="dxa"/>
+            <w:vMerge/>
+          </w:tcPr>
+          <w:p/>
+        </w:tc>
+        <w:tc>
+          <w:tcPr>
+            <w:tcW w:w="812" w:type="dxa"/>
+          </w:tcPr>
+          <w:p>
+            <w:r>
+              <w:rPr>
+                <w:rFonts w:hint="eastAsia"/>
+              </w:rPr>
+              <w:t>img</w:t>
+            </w:r>
+          </w:p>
+        </w:tc>
+        <w:tc>
+          <w:tcPr>
+            <w:tcW w:w="5437" w:type="dxa"/>
+          </w:tcPr>
+          <w:p>
+            <w:r>
+              <w:rPr>
+                <w:rFonts w:hint="eastAsia"/>
+              </w:rPr>
+              <w:t>image of food, type string.</w:t>
+            </w:r>
+          </w:p>
+        </w:tc>
+      </w:tr>
+      <w:tr>
+        <w:tc>
+          <w:tcPr>
+            <w:tcW w:w="1369" w:type="dxa"/>
+            <w:vMerge/>
+          </w:tcPr>
+          <w:p/>
+        </w:tc>
+        <w:tc>
+          <w:tcPr>
+            <w:tcW w:w="904" w:type="dxa"/>
+          </w:tcPr>
+          <w:p>
+            <w:r>
+              <w:rPr>
+                <w:rFonts w:hint="eastAsia"/>
+              </w:rPr>
+              <w:t>foods</w:t>
+            </w:r>
+          </w:p>
+        </w:tc>
+        <w:tc>
+          <w:tcPr>
+            <w:tcW w:w="6249" w:type="dxa"/>
+            <w:gridSpan w:val="2"/>
+          </w:tcPr>
+          <w:p>
+            <w:r>
+              <w:rPr>
+                <w:rFonts w:hint="eastAsia"/>
+              </w:rPr>
+              <w:t>list of foods</w:t>
+            </w:r>
+            <w:r>
+              <w:rPr>
+                <w:rFonts w:hint="eastAsia"/>
+              </w:rPr>
+              <w:t xml:space="preserve"> with category as key, see example</w:t>
+            </w:r>
+            <w:r>
+              <w:rPr>
+                <w:rFonts w:hint="eastAsia"/>
+              </w:rPr>
+              <w:t>.( do not need image for regular foods)</w:t>
+            </w:r>
+          </w:p>
+        </w:tc>
+      </w:tr>
+      <w:tr>
+        <w:tc>
+          <w:tcPr>
+            <w:tcW w:w="1369" w:type="dxa"/>
+          </w:tcPr>
+          <w:p>
+            <w:r>
+              <w:rPr>
+                <w:rFonts w:hint="eastAsia"/>
+              </w:rPr>
+              <w:t>Example</w:t>
+            </w:r>
+          </w:p>
+        </w:tc>
+        <w:tc>
+          <w:tcPr>
+            <w:tcW w:w="7153" w:type="dxa"/>
+            <w:gridSpan w:val="3"/>
+          </w:tcPr>
+          <w:p>
+            <w:r>
+              <w:rPr>
+                <w:rFonts w:hint="eastAsia"/>
+              </w:rPr>
+              <w:t>{</w:t>
+            </w:r>
+          </w:p>
+          <w:p>
+            <w:r>
+              <w:rPr>
+                <w:rFonts w:hint="eastAsia"/>
+              </w:rPr>
+              <w:t xml:space="preserve">  </w:t>
+            </w:r>
+            <w:r>
+              <w:t>“</w:t>
+            </w:r>
+            <w:r>
+              <w:rPr>
+                <w:rFonts w:hint="eastAsia"/>
+              </w:rPr>
+              <w:t>banner</w:t>
+            </w:r>
+            <w:r>
+              <w:t>”</w:t>
+            </w:r>
+            <w:r>
+              <w:rPr>
+                <w:rFonts w:hint="eastAsia"/>
+              </w:rPr>
+              <w:t>:</w:t>
+            </w:r>
+            <w:r>
+              <w:t>”</w:t>
+            </w:r>
+            <w:r>
+              <w:rPr>
+                <w:rFonts w:hint="eastAsia"/>
+              </w:rPr>
+              <w:t>http://a.b.com/image.jpg</w:t>
+            </w:r>
+            <w:r>
+              <w:t>”</w:t>
+            </w:r>
+            <w:r>
+              <w:rPr>
+                <w:rFonts w:hint="eastAsia"/>
+              </w:rPr>
+              <w:t>,</w:t>
+            </w:r>
+          </w:p>
+          <w:p>
+            <w:r>
+              <w:rPr>
+                <w:rFonts w:hint="eastAsia"/>
+              </w:rPr>
+              <w:lastRenderedPageBreak/>
+              <w:t xml:space="preserve">  </w:t>
+            </w:r>
+            <w:r>
+              <w:t>“</w:t>
+            </w:r>
+            <w:r>
+              <w:rPr>
+                <w:rFonts w:hint="eastAsia"/>
+              </w:rPr>
+              <w:t>addr</w:t>
+            </w:r>
+            <w:r>
+              <w:t>”</w:t>
+            </w:r>
+            <w:r>
+              <w:rPr>
+                <w:rFonts w:hint="eastAsia"/>
+              </w:rPr>
+              <w:t xml:space="preserve">: </w:t>
+            </w:r>
+            <w:r>
+              <w:t>“</w:t>
+            </w:r>
+            <w:r>
+              <w:rPr>
+                <w:rFonts w:hint="eastAsia"/>
+              </w:rPr>
+              <w:t>some place nice.</w:t>
+            </w:r>
+            <w:r>
+              <w:t>”</w:t>
+            </w:r>
+            <w:r>
+              <w:rPr>
+                <w:rFonts w:hint="eastAsia"/>
+              </w:rPr>
+              <w:t>,</w:t>
+            </w:r>
+          </w:p>
+          <w:p>
+            <w:r>
+              <w:rPr>
+                <w:rFonts w:hint="eastAsia"/>
+              </w:rPr>
+              <w:t xml:space="preserve">  </w:t>
+            </w:r>
+            <w:r>
+              <w:t>“</w:t>
+            </w:r>
+            <w:r>
+              <w:rPr>
+                <w:rFonts w:hint="eastAsia"/>
+              </w:rPr>
+              <w:t>rcmds</w:t>
+            </w:r>
+            <w:r>
+              <w:t>”</w:t>
+            </w:r>
+            <w:r>
+              <w:rPr>
+                <w:rFonts w:hint="eastAsia"/>
+              </w:rPr>
+              <w:t>:[</w:t>
+            </w:r>
+          </w:p>
+          <w:p>
+            <w:pPr>
+              <w:ind w:firstLine="420"/>
+            </w:pPr>
+            <w:r>
+              <w:t>{</w:t>
+            </w:r>
+          </w:p>
+          <w:p>
+            <w:pPr>
+              <w:ind w:firstLine="420"/>
+            </w:pPr>
+            <w:r>
+              <w:rPr>
+                <w:rFonts w:hint="eastAsia"/>
+              </w:rPr>
+              <w:t xml:space="preserve">  </w:t>
+            </w:r>
+            <w:r>
+              <w:t>“</w:t>
+            </w:r>
+            <w:r>
+              <w:rPr>
+                <w:rFonts w:hint="eastAsia"/>
+              </w:rPr>
+              <w:t>id</w:t>
+            </w:r>
+            <w:r>
+              <w:t>”</w:t>
+            </w:r>
+            <w:r>
+              <w:rPr>
+                <w:rFonts w:hint="eastAsia"/>
+              </w:rPr>
+              <w:t>:1,</w:t>
+            </w:r>
+          </w:p>
+          <w:p>
+            <w:pPr>
+              <w:ind w:firstLine="420"/>
+            </w:pPr>
+            <w:r>
+              <w:rPr>
+                <w:rFonts w:hint="eastAsia"/>
+              </w:rPr>
+              <w:t xml:space="preserve">  </w:t>
+            </w:r>
+            <w:r>
+              <w:t>“</w:t>
+            </w:r>
+            <w:r>
+              <w:rPr>
+                <w:rFonts w:hint="eastAsia"/>
+              </w:rPr>
+              <w:t>nm</w:t>
+            </w:r>
+            <w:r>
+              <w:t>”</w:t>
+            </w:r>
+            <w:r>
+              <w:rPr>
+                <w:rFonts w:hint="eastAsia"/>
+              </w:rPr>
+              <w:t>:</w:t>
+            </w:r>
+            <w:r>
+              <w:t>”</w:t>
+            </w:r>
+            <w:r>
+              <w:rPr>
+                <w:rFonts w:hint="eastAsia"/>
+              </w:rPr>
+              <w:t>food 1</w:t>
+            </w:r>
+            <w:r>
+              <w:t>”</w:t>
+            </w:r>
+            <w:r>
+              <w:rPr>
+                <w:rFonts w:hint="eastAsia"/>
+              </w:rPr>
+              <w:t>,</w:t>
+            </w:r>
+          </w:p>
+          <w:p>
+            <w:pPr>
+              <w:ind w:firstLine="420"/>
+            </w:pPr>
+            <w:r>
+              <w:rPr>
+                <w:rFonts w:hint="eastAsia"/>
+              </w:rPr>
+              <w:t xml:space="preserve">  </w:t>
+            </w:r>
+            <w:r>
+              <w:t>“</w:t>
+            </w:r>
+            <w:r>
+              <w:rPr>
+                <w:rFonts w:hint="eastAsia"/>
+              </w:rPr>
+              <w:t>price</w:t>
+            </w:r>
+            <w:r>
+              <w:t>”</w:t>
+            </w:r>
+            <w:r>
+              <w:rPr>
+                <w:rFonts w:hint="eastAsia"/>
+              </w:rPr>
+              <w:t>: 8.0,</w:t>
+            </w:r>
+          </w:p>
+          <w:p>
+            <w:pPr>
+              <w:ind w:firstLine="420"/>
+            </w:pPr>
+            <w:r>
+              <w:rPr>
+                <w:rFonts w:hint="eastAsia"/>
+              </w:rPr>
+              <w:t xml:space="preserve">  </w:t>
+            </w:r>
+            <w:r>
+              <w:t>“</w:t>
+            </w:r>
+            <w:r>
+              <w:rPr>
+                <w:rFonts w:hint="eastAsia"/>
+              </w:rPr>
+              <w:t>sc</w:t>
+            </w:r>
+            <w:r>
+              <w:t>”</w:t>
+            </w:r>
+            <w:r>
+              <w:rPr>
+                <w:rFonts w:hint="eastAsia"/>
+              </w:rPr>
+              <w:t>: 38,</w:t>
+            </w:r>
+          </w:p>
+          <w:p>
+            <w:pPr>
+              <w:ind w:firstLine="420"/>
+            </w:pPr>
+            <w:r>
+              <w:rPr>
+                <w:rFonts w:hint="eastAsia"/>
+              </w:rPr>
+              <w:t xml:space="preserve">  </w:t>
+            </w:r>
+            <w:r>
+              <w:t>“</w:t>
+            </w:r>
+            <w:r>
+              <w:rPr>
+                <w:rFonts w:hint="eastAsia"/>
+              </w:rPr>
+              <w:t>img</w:t>
+            </w:r>
+            <w:r>
+              <w:t>”</w:t>
+            </w:r>
+            <w:r>
+              <w:rPr>
+                <w:rFonts w:hint="eastAsia"/>
+              </w:rPr>
+              <w:t xml:space="preserve">: </w:t>
+            </w:r>
+            <w:r>
+              <w:t>“</w:t>
+            </w:r>
+            <w:r>
+              <w:rPr>
+                <w:rFonts w:hint="eastAsia"/>
+              </w:rPr>
+              <w:t>http://a.b.com/image2.jpg</w:t>
+            </w:r>
+            <w:r>
+              <w:t>”</w:t>
+            </w:r>
+            <w:r>
+              <w:rPr>
+                <w:rFonts w:hint="eastAsia"/>
+              </w:rPr>
+              <w:t>,</w:t>
+            </w:r>
+          </w:p>
+          <w:p>
+            <w:pPr>
+              <w:ind w:firstLine="420"/>
+            </w:pPr>
+            <w:r>
+              <w:t>}</w:t>
+            </w:r>
+            <w:r>
+              <w:rPr>
+                <w:rFonts w:hint="eastAsia"/>
+              </w:rPr>
+              <w:t>,</w:t>
+            </w:r>
+          </w:p>
+          <w:p>
+            <w:pPr>
+              <w:ind w:firstLine="420"/>
+            </w:pPr>
+            <w:r>
+              <w:t>{</w:t>
+            </w:r>
+          </w:p>
+          <w:p>
+            <w:pPr>
+              <w:ind w:firstLine="420"/>
+            </w:pPr>
+            <w:r>
+              <w:rPr>
+                <w:rFonts w:hint="eastAsia"/>
+              </w:rPr>
+              <w:t xml:space="preserve">  </w:t>
+            </w:r>
+            <w:r>
+              <w:t>“</w:t>
+            </w:r>
+            <w:r>
+              <w:rPr>
+                <w:rFonts w:hint="eastAsia"/>
+              </w:rPr>
+              <w:t>id</w:t>
+            </w:r>
+            <w:r>
+              <w:t>”</w:t>
+            </w:r>
+            <w:r>
+              <w:rPr>
+                <w:rFonts w:hint="eastAsia"/>
+              </w:rPr>
+              <w:t>:1,</w:t>
+            </w:r>
+          </w:p>
+          <w:p>
+            <w:pPr>
+              <w:ind w:firstLine="420"/>
+            </w:pPr>
+            <w:r>
+              <w:rPr>
+                <w:rFonts w:hint="eastAsia"/>
+              </w:rPr>
+              <w:t xml:space="preserve">  </w:t>
+            </w:r>
+            <w:r>
+              <w:t>“</w:t>
+            </w:r>
+            <w:r>
+              <w:rPr>
+                <w:rFonts w:hint="eastAsia"/>
+              </w:rPr>
+              <w:t>nm</w:t>
+            </w:r>
+            <w:r>
+              <w:t>”</w:t>
+            </w:r>
+            <w:r>
+              <w:rPr>
+                <w:rFonts w:hint="eastAsia"/>
+              </w:rPr>
+              <w:t>:</w:t>
+            </w:r>
+            <w:r>
+              <w:t>”</w:t>
+            </w:r>
+            <w:r>
+              <w:rPr>
+                <w:rFonts w:hint="eastAsia"/>
+              </w:rPr>
+              <w:t>food 1</w:t>
+            </w:r>
+            <w:r>
+              <w:t>”</w:t>
+            </w:r>
+            <w:r>
+              <w:rPr>
+                <w:rFonts w:hint="eastAsia"/>
+              </w:rPr>
+              <w:t>,</w:t>
+            </w:r>
+          </w:p>
+          <w:p>
+            <w:pPr>
+              <w:ind w:firstLine="420"/>
+            </w:pPr>
+            <w:r>
+              <w:rPr>
+                <w:rFonts w:hint="eastAsia"/>
+              </w:rPr>
+              <w:t xml:space="preserve">  </w:t>
+            </w:r>
+            <w:r>
+              <w:t>“</w:t>
+            </w:r>
+            <w:r>
+              <w:rPr>
+                <w:rFonts w:hint="eastAsia"/>
+              </w:rPr>
+              <w:t>price</w:t>
+            </w:r>
+            <w:r>
+              <w:t>”</w:t>
+            </w:r>
+            <w:r>
+              <w:rPr>
+                <w:rFonts w:hint="eastAsia"/>
+              </w:rPr>
+              <w:t>: 8.0,</w:t>
+            </w:r>
+          </w:p>
+          <w:p>
+            <w:pPr>
+              <w:ind w:firstLine="420"/>
+            </w:pPr>
+            <w:r>
+              <w:rPr>
+                <w:rFonts w:hint="eastAsia"/>
+              </w:rPr>
+              <w:t xml:space="preserve">  </w:t>
+            </w:r>
+            <w:r>
+              <w:t>“</w:t>
+            </w:r>
+            <w:r>
+              <w:rPr>
+                <w:rFonts w:hint="eastAsia"/>
+              </w:rPr>
+              <w:t>sc</w:t>
+            </w:r>
+            <w:r>
+              <w:t>”</w:t>
+            </w:r>
+            <w:r>
+              <w:rPr>
+                <w:rFonts w:hint="eastAsia"/>
+              </w:rPr>
+              <w:t>: 38,</w:t>
+            </w:r>
+          </w:p>
+          <w:p>
+            <w:pPr>
+              <w:ind w:firstLine="420"/>
+            </w:pPr>
+            <w:r>
+              <w:rPr>
+                <w:rFonts w:hint="eastAsia"/>
+              </w:rPr>
+              <w:t xml:space="preserve">  </w:t>
+            </w:r>
+            <w:r>
+              <w:t>“</w:t>
+            </w:r>
+            <w:r>
+              <w:rPr>
+                <w:rFonts w:hint="eastAsia"/>
+              </w:rPr>
+              <w:t>img</w:t>
+            </w:r>
+            <w:r>
+              <w:t>”</w:t>
+            </w:r>
+            <w:r>
+              <w:rPr>
+                <w:rFonts w:hint="eastAsia"/>
+              </w:rPr>
+              <w:t xml:space="preserve">: </w:t>
+            </w:r>
+            <w:r>
+              <w:t>“</w:t>
+            </w:r>
+            <w:r>
+              <w:rPr>
+                <w:rFonts w:hint="eastAsia"/>
+              </w:rPr>
+              <w:t>http://a.b.com/image2.jpg</w:t>
+            </w:r>
+            <w:r>
+              <w:t>”</w:t>
+            </w:r>
+            <w:r>
+              <w:rPr>
+                <w:rFonts w:hint="eastAsia"/>
+              </w:rPr>
+              <w:t>,</w:t>
+            </w:r>
+          </w:p>
+          <w:p>
+            <w:pPr>
+              <w:ind w:firstLine="420"/>
+            </w:pPr>
+            <w:r>
+              <w:t>}</w:t>
+            </w:r>
+          </w:p>
+          <w:p>
+            <w:pPr>
+              <w:ind w:firstLineChars="100" w:firstLine="210"/>
+            </w:pPr>
+            <w:r>
+              <w:rPr>
+                <w:rFonts w:hint="eastAsia"/>
+              </w:rPr>
+              <w:t>]</w:t>
+            </w:r>
+            <w:r>
+              <w:rPr>
+                <w:rFonts w:hint="eastAsia"/>
+              </w:rPr>
+              <w:t>,</w:t>
+            </w:r>
+          </w:p>
+          <w:p>
+            <w:pPr>
+              <w:ind w:firstLineChars="100" w:firstLine="210"/>
+            </w:pPr>
+            <w:r>
+              <w:rPr>
+                <w:rFonts w:hint="eastAsia"/>
+              </w:rPr>
+              <w:t>foods:{</w:t>
+            </w:r>
+          </w:p>
+          <w:p>
+            <w:pPr>
+              <w:ind w:firstLineChars="100" w:firstLine="210"/>
+            </w:pPr>
+            <w:r>
+              <w:rPr>
+                <w:rFonts w:hint="eastAsia"/>
+              </w:rPr>
+              <w:t xml:space="preserve">  </w:t>
+            </w:r>
+            <w:r>
+              <w:t>“</w:t>
+            </w:r>
+            <w:r>
+              <w:rPr>
+                <w:rFonts w:hint="eastAsia"/>
+              </w:rPr>
+              <w:t>category1</w:t>
+            </w:r>
+            <w:r>
+              <w:t>”</w:t>
+            </w:r>
+            <w:r>
+              <w:rPr>
+                <w:rFonts w:hint="eastAsia"/>
+              </w:rPr>
+              <w:t>:[</w:t>
+            </w:r>
+          </w:p>
+          <w:p>
+            <w:pPr>
+              <w:ind w:firstLine="420"/>
+            </w:pPr>
+            <w:r>
+              <w:rPr>
+                <w:rFonts w:hint="eastAsia"/>
+              </w:rPr>
+              <w:t xml:space="preserve">    </w:t>
+            </w:r>
+            <w:r>
+              <w:t>{</w:t>
+            </w:r>
+          </w:p>
+          <w:p>
+            <w:pPr>
+              <w:ind w:firstLine="420"/>
+            </w:pPr>
+            <w:r>
+              <w:rPr>
+                <w:rFonts w:hint="eastAsia"/>
+              </w:rPr>
+              <w:t xml:space="preserve">      </w:t>
+            </w:r>
+            <w:r>
+              <w:t>“</w:t>
+            </w:r>
+            <w:r>
+              <w:rPr>
+                <w:rFonts w:hint="eastAsia"/>
+              </w:rPr>
+              <w:t>id</w:t>
+            </w:r>
+            <w:r>
+              <w:t>”</w:t>
+            </w:r>
+            <w:r>
+              <w:rPr>
+                <w:rFonts w:hint="eastAsia"/>
+              </w:rPr>
+              <w:t>:1,</w:t>
+            </w:r>
+          </w:p>
+          <w:p>
+            <w:pPr>
+              <w:ind w:firstLine="420"/>
+            </w:pPr>
+            <w:r>
+              <w:rPr>
+                <w:rFonts w:hint="eastAsia"/>
+              </w:rPr>
+              <w:t xml:space="preserve">      </w:t>
+            </w:r>
+            <w:r>
+              <w:t>“</w:t>
+            </w:r>
+            <w:r>
+              <w:rPr>
+                <w:rFonts w:hint="eastAsia"/>
+              </w:rPr>
+              <w:t>nm</w:t>
+            </w:r>
+            <w:r>
+              <w:t>”</w:t>
+            </w:r>
+            <w:r>
+              <w:rPr>
+                <w:rFonts w:hint="eastAsia"/>
+              </w:rPr>
+              <w:t>:</w:t>
+            </w:r>
+            <w:r>
+              <w:t>”</w:t>
+            </w:r>
+            <w:r>
+              <w:rPr>
+                <w:rFonts w:hint="eastAsia"/>
+              </w:rPr>
+              <w:t>food 1</w:t>
+            </w:r>
+            <w:r>
+              <w:t>”</w:t>
+            </w:r>
+            <w:r>
+              <w:rPr>
+                <w:rFonts w:hint="eastAsia"/>
+              </w:rPr>
+              <w:t>,</w:t>
+            </w:r>
+          </w:p>
+          <w:p>
+            <w:pPr>
+              <w:ind w:firstLine="420"/>
+            </w:pPr>
+            <w:r>
+              <w:rPr>
+                <w:rFonts w:hint="eastAsia"/>
+              </w:rPr>
+              <w:t xml:space="preserve">      </w:t>
+            </w:r>
+            <w:r>
+              <w:t>“</w:t>
+            </w:r>
+            <w:r>
+              <w:rPr>
+                <w:rFonts w:hint="eastAsia"/>
+              </w:rPr>
+              <w:t>price</w:t>
+            </w:r>
+            <w:r>
+              <w:t>”</w:t>
+            </w:r>
+            <w:r>
+              <w:rPr>
+                <w:rFonts w:hint="eastAsia"/>
+              </w:rPr>
+              <w:t>: 8.0,</w:t>
+            </w:r>
+          </w:p>
+          <w:p>
+            <w:pPr>
+              <w:ind w:firstLine="420"/>
+            </w:pPr>
+            <w:r>
+              <w:rPr>
+                <w:rFonts w:hint="eastAsia"/>
+              </w:rPr>
+              <w:t xml:space="preserve">      </w:t>
+            </w:r>
+            <w:r>
+              <w:t>“</w:t>
+            </w:r>
+            <w:r>
+              <w:rPr>
+                <w:rFonts w:hint="eastAsia"/>
+              </w:rPr>
+              <w:t>sc</w:t>
+            </w:r>
+            <w:r>
+              <w:t>”</w:t>
+            </w:r>
+            <w:r>
+              <w:rPr>
+                <w:rFonts w:hint="eastAsia"/>
+              </w:rPr>
+              <w:t>: 38,</w:t>
+            </w:r>
+          </w:p>
+          <w:p>
+            <w:pPr>
+              <w:ind w:firstLine="420"/>
+            </w:pPr>
+            <w:r>
+              <w:rPr>
+                <w:rFonts w:hint="eastAsia"/>
+              </w:rPr>
+              <w:t xml:space="preserve">      </w:t>
+            </w:r>
+            <w:r>
+              <w:t>“</w:t>
+            </w:r>
+            <w:r>
+              <w:rPr>
+                <w:rFonts w:hint="eastAsia"/>
+              </w:rPr>
+              <w:t>img</w:t>
+            </w:r>
+            <w:r>
+              <w:t>”</w:t>
+            </w:r>
+            <w:r>
+              <w:rPr>
+                <w:rFonts w:hint="eastAsia"/>
+              </w:rPr>
+              <w:t xml:space="preserve">: </w:t>
+            </w:r>
+            <w:r>
+              <w:t>“</w:t>
+            </w:r>
+            <w:r>
+              <w:rPr>
+                <w:rFonts w:hint="eastAsia"/>
+              </w:rPr>
+              <w:t>http://a.b.com/image2.jpg</w:t>
+            </w:r>
+            <w:r>
+              <w:t>”</w:t>
+            </w:r>
+            <w:r>
+              <w:rPr>
+                <w:rFonts w:hint="eastAsia"/>
+              </w:rPr>
+              <w:t>,</w:t>
+            </w:r>
+          </w:p>
+          <w:p>
+            <w:pPr>
+              <w:ind w:firstLineChars="400" w:firstLine="840"/>
+            </w:pPr>
+            <w:r>
+              <w:t>}</w:t>
+            </w:r>
+            <w:r>
+              <w:rPr>
+                <w:rFonts w:hint="eastAsia"/>
+              </w:rPr>
+              <w:t>,</w:t>
+            </w:r>
+          </w:p>
+          <w:p>
+            <w:pPr>
+              <w:ind w:firstLineChars="400" w:firstLine="840"/>
+            </w:pPr>
+            <w:r>
+              <w:t>{</w:t>
+            </w:r>
+          </w:p>
+          <w:p>
+            <w:pPr>
+              <w:ind w:firstLine="420"/>
+            </w:pPr>
+            <w:r>
+              <w:rPr>
+                <w:rFonts w:hint="eastAsia"/>
+              </w:rPr>
+              <w:t xml:space="preserve">      </w:t>
+            </w:r>
+            <w:r>
+              <w:t>“</w:t>
+            </w:r>
+            <w:r>
+              <w:rPr>
+                <w:rFonts w:hint="eastAsia"/>
+              </w:rPr>
+              <w:t>id</w:t>
+            </w:r>
+            <w:r>
+              <w:t>”</w:t>
+            </w:r>
+            <w:r>
+              <w:rPr>
+                <w:rFonts w:hint="eastAsia"/>
+              </w:rPr>
+              <w:t>:1,</w:t>
+            </w:r>
+          </w:p>
+          <w:p>
+            <w:pPr>
+              <w:ind w:firstLine="420"/>
+            </w:pPr>
+            <w:r>
+              <w:rPr>
+                <w:rFonts w:hint="eastAsia"/>
+              </w:rPr>
+              <w:t xml:space="preserve">      </w:t>
+            </w:r>
+            <w:r>
+              <w:t>“</w:t>
+            </w:r>
+            <w:r>
+              <w:rPr>
+                <w:rFonts w:hint="eastAsia"/>
+              </w:rPr>
+              <w:t>nm</w:t>
+            </w:r>
+            <w:r>
+              <w:t>”</w:t>
+            </w:r>
+            <w:r>
+              <w:rPr>
+                <w:rFonts w:hint="eastAsia"/>
+              </w:rPr>
+              <w:t>:</w:t>
+            </w:r>
+            <w:r>
+              <w:t>”</w:t>
+            </w:r>
+            <w:r>
+              <w:rPr>
+                <w:rFonts w:hint="eastAsia"/>
+              </w:rPr>
+              <w:t>food 1</w:t>
+            </w:r>
+            <w:r>
+              <w:t>”</w:t>
+            </w:r>
+            <w:r>
+              <w:rPr>
+                <w:rFonts w:hint="eastAsia"/>
+              </w:rPr>
+              <w:t>,</w:t>
+            </w:r>
+          </w:p>
+          <w:p>
+            <w:pPr>
+              <w:ind w:firstLine="420"/>
+            </w:pPr>
+            <w:r>
+              <w:rPr>
+                <w:rFonts w:hint="eastAsia"/>
+              </w:rPr>
+              <w:t xml:space="preserve">      </w:t>
+            </w:r>
+            <w:r>
+              <w:t>“</w:t>
+            </w:r>
+            <w:r>
+              <w:rPr>
+                <w:rFonts w:hint="eastAsia"/>
+              </w:rPr>
+              <w:t>price</w:t>
+            </w:r>
+            <w:r>
+              <w:t>”</w:t>
+            </w:r>
+            <w:r>
+              <w:rPr>
+                <w:rFonts w:hint="eastAsia"/>
+              </w:rPr>
+              <w:t>: 8.0,</w:t>
+            </w:r>
+          </w:p>
+          <w:p>
+            <w:pPr>
+              <w:ind w:firstLine="420"/>
+            </w:pPr>
+            <w:r>
+              <w:rPr>
+                <w:rFonts w:hint="eastAsia"/>
+              </w:rPr>
+              <w:t xml:space="preserve">      </w:t>
+            </w:r>
+            <w:r>
+              <w:t>“</w:t>
+            </w:r>
+            <w:r>
+              <w:rPr>
+                <w:rFonts w:hint="eastAsia"/>
+              </w:rPr>
+              <w:t>sc</w:t>
+            </w:r>
+            <w:r>
+              <w:t>”</w:t>
+            </w:r>
+            <w:r>
+              <w:rPr>
+                <w:rFonts w:hint="eastAsia"/>
+              </w:rPr>
+              <w:t>: 38,</w:t>
+            </w:r>
+          </w:p>
+          <w:p>
+            <w:pPr>
+              <w:ind w:firstLine="420"/>
+            </w:pPr>
+            <w:r>
+              <w:rPr>
+                <w:rFonts w:hint="eastAsia"/>
+              </w:rPr>
+              <w:t xml:space="preserve">      </w:t>
+            </w:r>
+            <w:r>
+              <w:t>“</w:t>
+            </w:r>
+            <w:r>
+              <w:rPr>
+                <w:rFonts w:hint="eastAsia"/>
+              </w:rPr>
+              <w:t>img</w:t>
+            </w:r>
+            <w:r>
+              <w:t>”</w:t>
+            </w:r>
+            <w:r>
+              <w:rPr>
+                <w:rFonts w:hint="eastAsia"/>
+              </w:rPr>
+              <w:t xml:space="preserve">: </w:t>
+            </w:r>
+            <w:r>
+              <w:t>“</w:t>
+            </w:r>
+            <w:r>
+              <w:rPr>
+                <w:rFonts w:hint="eastAsia"/>
+              </w:rPr>
+              <w:t>http://a.b.com/image2.jpg</w:t>
+            </w:r>
+            <w:r>
+              <w:t>”</w:t>
+            </w:r>
+            <w:r>
+              <w:rPr>
+                <w:rFonts w:hint="eastAsia"/>
+              </w:rPr>
+              <w:t>,</w:t>
+            </w:r>
+          </w:p>
+          <w:p>
+            <w:pPr>
+              <w:ind w:firstLineChars="400" w:firstLine="840"/>
+            </w:pPr>
+            <w:r>
+              <w:t>}</w:t>
+            </w:r>
+          </w:p>
+          <w:p>
+            <w:pPr>
+              <w:ind w:firstLineChars="200" w:firstLine="420"/>
+            </w:pPr>
+            <w:r>
+              <w:rPr>
+                <w:rFonts w:hint="eastAsia"/>
+              </w:rPr>
+              <w:t>]</w:t>
+            </w:r>
+          </w:p>
+          <w:p>
+            <w:pPr>
+              <w:ind w:firstLineChars="100" w:firstLine="210"/>
+            </w:pPr>
+            <w:r>
+              <w:rPr>
+                <w:rFonts w:hint="eastAsia"/>
+              </w:rPr>
+              <w:t>}</w:t>
+            </w:r>
+          </w:p>
+          <w:p>
+            <w:r>
+              <w:rPr>
+                <w:rFonts w:hint="eastAsia"/>
+              </w:rPr>
+              <w:t>}</w:t>
+            </w:r>
+          </w:p>
+        </w:tc>
+      </w:tr>
+    </w:tbl>
+    <w:p/>
+    <w:p>
+      <w:pPr>
+        <w:pStyle w:val="Heading2"/>
+      </w:pPr>
+      <w:r>
+        <w:rPr>
+          <w:rFonts w:hint="eastAsia"/>
+        </w:rPr>
+        <w:t>Schools</w:t>
+      </w:r>
+    </w:p>
+    <w:p>
+      <w:pPr>
+        <w:pStyle w:val="Heading3"/>
+      </w:pPr>
+      <w:r>
+        <w:rPr>
+          <w:rFonts w:hint="eastAsia"/>
+        </w:rPr>
+        <w:t>Request</w:t>
+      </w:r>
+    </w:p>
+    <w:tbl>
+      <w:tblPr>
+        <w:tblStyle w:val="TableGrid"/>
+        <w:tblW w:w="0" w:type="auto"/>
+        <w:tblLook w:val="04A0" w:firstRow="1" w:lastRow="0" w:firstColumn="1" w:lastColumn="0" w:noHBand="0" w:noVBand="1"/>
+      </w:tblPr>
+      <w:tblGrid>
+        <w:gridCol w:w="1186"/>
+        <w:gridCol w:w="765"/>
+        <w:gridCol w:w="6571"/>
+      </w:tblGrid>
+      <w:tr>
+        <w:tc>
+          <w:tcPr>
+            <w:tcW w:w="1186" w:type="dxa"/>
+          </w:tcPr>
+          <w:p>
+            <w:r>
+              <w:t>P</w:t>
+            </w:r>
+            <w:r>
+              <w:rPr>
+                <w:rFonts w:hint="eastAsia"/>
+              </w:rPr>
+              <w:t>ath</w:t>
+            </w:r>
+          </w:p>
+        </w:tc>
+        <w:tc>
+          <w:tcPr>
+            <w:tcW w:w="7336" w:type="dxa"/>
+            <w:gridSpan w:val="2"/>
+          </w:tcPr>
+          <w:p>
+            <w:r>
+              <w:rPr>
+                <w:rFonts w:hint="eastAsia"/>
+              </w:rPr>
+              <w:t>info/schools</w:t>
+            </w:r>
+            <w:r>
+              <w:rPr>
+                <w:rFonts w:hint="eastAsia"/>
+              </w:rPr>
+              <w:t>.json</w:t>
+            </w:r>
+          </w:p>
+        </w:tc>
+      </w:tr>
+      <w:tr>
+        <w:tc>
+          <w:tcPr>
+            <w:tcW w:w="1186" w:type="dxa"/>
+          </w:tcPr>
+          <w:p>
+            <w:r>
+              <w:lastRenderedPageBreak/>
+              <w:t>M</w:t>
+            </w:r>
+            <w:r>
+              <w:rPr>
+                <w:rFonts w:hint="eastAsia"/>
+              </w:rPr>
+              <w:t>ethod</w:t>
+            </w:r>
+          </w:p>
+        </w:tc>
+        <w:tc>
+          <w:tcPr>
+            <w:tcW w:w="7336" w:type="dxa"/>
+            <w:gridSpan w:val="2"/>
+          </w:tcPr>
+          <w:p>
+            <w:r>
+              <w:rPr>
+                <w:rFonts w:hint="eastAsia"/>
+              </w:rPr>
+              <w:t>GET</w:t>
+            </w:r>
+          </w:p>
+        </w:tc>
+      </w:tr>
+      <w:tr>
+        <w:tc>
+          <w:tcPr>
+            <w:tcW w:w="1186" w:type="dxa"/>
+          </w:tcPr>
+          <w:p>
+            <w:r>
+              <w:rPr>
+                <w:rFonts w:hint="eastAsia"/>
+              </w:rPr>
+              <w:t>Parameters</w:t>
+            </w:r>
+          </w:p>
+        </w:tc>
+        <w:tc>
+          <w:tcPr>
+            <w:tcW w:w="765" w:type="dxa"/>
+          </w:tcPr>
+          <w:p>
+            <w:r>
+              <w:rPr>
+                <w:rFonts w:hint="eastAsia"/>
+              </w:rPr>
+              <w:t>la</w:t>
+            </w:r>
+          </w:p>
+        </w:tc>
+        <w:tc>
+          <w:tcPr>
+            <w:tcW w:w="6571" w:type="dxa"/>
+          </w:tcPr>
+          <w:p>
+            <w:r>
+              <w:rPr>
+                <w:rFonts w:hint="eastAsia"/>
+              </w:rPr>
+              <w:t>last access time in timestamp</w:t>
+            </w:r>
+          </w:p>
+        </w:tc>
+      </w:tr>
+      <w:tr>
+        <w:tc>
+          <w:tcPr>
+            <w:tcW w:w="1186" w:type="dxa"/>
+          </w:tcPr>
+          <w:p>
+            <w:r>
+              <w:rPr>
+                <w:rFonts w:hint="eastAsia"/>
+              </w:rPr>
+              <w:t>Example</w:t>
+            </w:r>
+          </w:p>
+        </w:tc>
+        <w:tc>
+          <w:tcPr>
+            <w:tcW w:w="7336" w:type="dxa"/>
+            <w:gridSpan w:val="2"/>
+          </w:tcPr>
+          <w:p>
+            <w:r>
+              <w:rPr>
+                <w:rFonts w:hint="eastAsia"/>
+              </w:rPr>
+              <w:t>http(s)://serveraddress/info/schools.json?la=123456798</w:t>
+            </w:r>
+          </w:p>
+        </w:tc>
+      </w:tr>
+    </w:tbl>
+    <w:p/>
+    <w:p>
+      <w:pPr>
+        <w:pStyle w:val="Heading3"/>
+      </w:pPr>
+      <w:r>
+        <w:rPr>
+          <w:rFonts w:hint="eastAsia"/>
+        </w:rPr>
+        <w:t>Response</w:t>
+      </w:r>
+    </w:p>
+    <w:tbl>
+      <w:tblPr>
+        <w:tblStyle w:val="TableGrid"/>
+        <w:tblW w:w="0" w:type="auto"/>
+        <w:tblLook w:val="04A0" w:firstRow="1" w:lastRow="0" w:firstColumn="1" w:lastColumn="0" w:noHBand="0" w:noVBand="1"/>
+      </w:tblPr>
+      <w:tblGrid>
+        <w:gridCol w:w="1369"/>
+        <w:gridCol w:w="7153"/>
+      </w:tblGrid>
+      <w:tr>
+        <w:tc>
+          <w:tcPr>
+            <w:tcW w:w="1369" w:type="dxa"/>
+          </w:tcPr>
+          <w:p>
+            <w:r>
+              <w:rPr>
+                <w:rFonts w:hint="eastAsia"/>
+              </w:rPr>
+              <w:t>Content type</w:t>
+            </w:r>
+          </w:p>
+        </w:tc>
+        <w:tc>
+          <w:tcPr>
+            <w:tcW w:w="7153" w:type="dxa"/>
+          </w:tcPr>
+          <w:p>
+            <w:r>
+              <w:rPr>
+                <w:rFonts w:hint="eastAsia"/>
+              </w:rPr>
+              <w:t>json</w:t>
+            </w:r>
+          </w:p>
+        </w:tc>
+      </w:tr>
+      <w:tr>
+        <w:tc>
+          <w:tcPr>
+            <w:tcW w:w="1369" w:type="dxa"/>
+          </w:tcPr>
+          <w:p>
+            <w:r>
+              <w:rPr>
+                <w:rFonts w:hint="eastAsia"/>
+              </w:rPr>
+              <w:t>Content</w:t>
+            </w:r>
+          </w:p>
+        </w:tc>
+        <w:tc>
+          <w:tcPr>
+            <w:tcW w:w="7153" w:type="dxa"/>
+          </w:tcPr>
+          <w:p>
+            <w:r>
+              <w:rPr>
+                <w:rFonts w:hint="eastAsia"/>
+              </w:rPr>
+              <w:t>school name as key, value is a json object contains area as key, and detail area list as value.</w:t>
+            </w:r>
+            <w:r>
+              <w:rPr>
+                <w:rFonts w:hint="eastAsia"/>
+              </w:rPr>
+              <w:t xml:space="preserve"> see example below.</w:t>
+            </w:r>
+          </w:p>
+        </w:tc>
+      </w:tr>
+      <w:tr>
+        <w:tc>
+          <w:tcPr>
+            <w:tcW w:w="1369" w:type="dxa"/>
+          </w:tcPr>
+          <w:p>
+            <w:r>
+              <w:rPr>
+                <w:rFonts w:hint="eastAsia"/>
+              </w:rPr>
+              <w:t>Example</w:t>
+            </w:r>
+          </w:p>
+        </w:tc>
+        <w:tc>
+          <w:tcPr>
+            <w:tcW w:w="7153" w:type="dxa"/>
+          </w:tcPr>
+          <w:p>
+            <w:r>
+              <w:rPr>
+                <w:rFonts w:hint="eastAsia"/>
+              </w:rPr>
+              <w:t>{</w:t>
+            </w:r>
+          </w:p>
+          <w:p>
+            <w:r>
+              <w:rPr>
+                <w:rFonts w:hint="eastAsia"/>
+              </w:rPr>
+              <w:t xml:space="preserve">  </w:t>
+            </w:r>
+            <w:r>
+              <w:t>“</w:t>
+            </w:r>
+            <w:r>
+              <w:rPr>
+                <w:rFonts w:hint="eastAsia"/>
+              </w:rPr>
+              <w:t>school1</w:t>
+            </w:r>
+            <w:r>
+              <w:t>”</w:t>
+            </w:r>
+            <w:r>
+              <w:rPr>
+                <w:rFonts w:hint="eastAsia"/>
+              </w:rPr>
+              <w:t>:{</w:t>
+            </w:r>
+          </w:p>
+          <w:p>
+            <w:pPr>
+              <w:ind w:firstLine="420"/>
+            </w:pPr>
+            <w:r>
+              <w:t>“</w:t>
+            </w:r>
+            <w:r>
+              <w:rPr>
+                <w:rFonts w:hint="eastAsia"/>
+              </w:rPr>
+              <w:t>area1</w:t>
+            </w:r>
+            <w:r>
+              <w:t>”</w:t>
+            </w:r>
+            <w:r>
+              <w:rPr>
+                <w:rFonts w:hint="eastAsia"/>
+              </w:rPr>
+              <w:t>:[</w:t>
+            </w:r>
+          </w:p>
+          <w:p>
+            <w:pPr>
+              <w:ind w:firstLine="420"/>
+            </w:pPr>
+            <w:r>
+              <w:rPr>
+                <w:rFonts w:hint="eastAsia"/>
+              </w:rPr>
+              <w:t xml:space="preserve">  </w:t>
+            </w:r>
+            <w:r>
+              <w:t>“</w:t>
+            </w:r>
+            <w:r>
+              <w:rPr>
+                <w:rFonts w:hint="eastAsia"/>
+              </w:rPr>
+              <w:t>detail area 1</w:t>
+            </w:r>
+            <w:r>
+              <w:t>”</w:t>
+            </w:r>
+            <w:r>
+              <w:rPr>
+                <w:rFonts w:hint="eastAsia"/>
+              </w:rPr>
+              <w:t xml:space="preserve">, </w:t>
+            </w:r>
+            <w:r>
+              <w:t>”</w:t>
+            </w:r>
+            <w:r>
+              <w:rPr>
+                <w:rFonts w:hint="eastAsia"/>
+              </w:rPr>
+              <w:t>detail area 2</w:t>
+            </w:r>
+            <w:r>
+              <w:t>”</w:t>
+            </w:r>
+            <w:r>
+              <w:rPr>
+                <w:rFonts w:hint="eastAsia"/>
+              </w:rPr>
+              <w:t xml:space="preserve">, </w:t>
+            </w:r>
+            <w:r>
+              <w:t>…</w:t>
+            </w:r>
+          </w:p>
+          <w:p>
+            <w:pPr>
+              <w:ind w:firstLineChars="300" w:firstLine="630"/>
+            </w:pPr>
+            <w:r>
+              <w:rPr>
+                <w:rFonts w:hint="eastAsia"/>
+              </w:rPr>
+              <w:t>],</w:t>
+            </w:r>
+          </w:p>
+          <w:p>
+            <w:pPr>
+              <w:ind w:firstLine="420"/>
+            </w:pPr>
+            <w:r>
+              <w:t>“</w:t>
+            </w:r>
+            <w:r>
+              <w:rPr>
+                <w:rFonts w:hint="eastAsia"/>
+              </w:rPr>
+              <w:t>area2</w:t>
+            </w:r>
+            <w:r>
+              <w:t>”</w:t>
+            </w:r>
+            <w:r>
+              <w:rPr>
+                <w:rFonts w:hint="eastAsia"/>
+              </w:rPr>
+              <w:t>:[</w:t>
+            </w:r>
+          </w:p>
+          <w:p>
+            <w:pPr>
+              <w:ind w:firstLine="420"/>
+            </w:pPr>
+            <w:r>
+              <w:rPr>
+                <w:rFonts w:hint="eastAsia"/>
+              </w:rPr>
+              <w:t xml:space="preserve">   </w:t>
+            </w:r>
+            <w:r>
+              <w:t>“</w:t>
+            </w:r>
+            <w:r>
+              <w:rPr>
+                <w:rFonts w:hint="eastAsia"/>
+              </w:rPr>
+              <w:t>detail area 1</w:t>
+            </w:r>
+            <w:r>
+              <w:t>”</w:t>
+            </w:r>
+            <w:r>
+              <w:rPr>
+                <w:rFonts w:hint="eastAsia"/>
+              </w:rPr>
+              <w:t xml:space="preserve">, </w:t>
+            </w:r>
+            <w:r>
+              <w:t>”</w:t>
+            </w:r>
+            <w:r>
+              <w:rPr>
+                <w:rFonts w:hint="eastAsia"/>
+              </w:rPr>
+              <w:t>detail area 2</w:t>
+            </w:r>
+            <w:r>
+              <w:t>”</w:t>
+            </w:r>
+            <w:r>
+              <w:rPr>
+                <w:rFonts w:hint="eastAsia"/>
+              </w:rPr>
+              <w:t xml:space="preserve">, </w:t>
+            </w:r>
+            <w:r>
+              <w:t>…</w:t>
+            </w:r>
+          </w:p>
+          <w:p>
+            <w:pPr>
+              <w:ind w:firstLineChars="300" w:firstLine="630"/>
+            </w:pPr>
+            <w:r>
+              <w:rPr>
+                <w:rFonts w:hint="eastAsia"/>
+              </w:rPr>
+              <w:t>],</w:t>
+            </w:r>
+          </w:p>
+          <w:p>
+            <w:pPr>
+              <w:ind w:firstLineChars="100" w:firstLine="210"/>
+            </w:pPr>
+            <w:r>
+              <w:rPr>
+                <w:rFonts w:hint="eastAsia"/>
+              </w:rPr>
+              <w:t>}</w:t>
+            </w:r>
+            <w:r>
+              <w:rPr>
+                <w:rFonts w:hint="eastAsia"/>
+              </w:rPr>
+              <w:t>,</w:t>
+            </w:r>
+          </w:p>
+          <w:p>
+            <w:pPr>
+              <w:ind w:firstLineChars="100" w:firstLine="210"/>
+            </w:pPr>
+            <w:r>
+              <w:t>…</w:t>
+            </w:r>
+          </w:p>
+          <w:p>
+            <w:r>
+              <w:rPr>
+                <w:rFonts w:hint="eastAsia"/>
+              </w:rPr>
+              <w:t>}</w:t>
+            </w:r>
+          </w:p>
+        </w:tc>
+      </w:tr>
+    </w:tbl>
+    <w:p/>
+    <w:p>
+      <w:pPr>
+        <w:pStyle w:val="Heading1"/>
+      </w:pPr>
+      <w:r>
+        <w:rPr>
+          <w:rFonts w:hint="eastAsia"/>
+        </w:rPr>
+        <w:t>账号</w:t>
+      </w:r>
+      <w:r>
+        <w:rPr>
+          <w:rFonts w:hint="eastAsia"/>
+        </w:rPr>
+        <w:t>API</w:t>
+      </w:r>
+    </w:p>
+    <w:p>
+      <w:pPr>
+        <w:pStyle w:val="Heading2"/>
+      </w:pPr>
+      <w:r>
+        <w:rPr>
+          <w:rFonts w:hint="eastAsia"/>
+        </w:rPr>
+        <w:t>注册新用户</w:t>
+      </w:r>
+    </w:p>
+    <w:p>
+      <w:pPr>
+        <w:pStyle w:val="Heading3"/>
+      </w:pPr>
+      <w:r>
+        <w:rPr>
+          <w:rFonts w:hint="eastAsia"/>
+        </w:rPr>
+        <w:t>Request</w:t>
+      </w:r>
+    </w:p>
+    <w:tbl>
+      <w:tblPr>
+        <w:tblStyle w:val="TableGrid"/>
+        <w:tblW w:w="0" w:type="auto"/>
+        <w:tblLook w:val="04A0" w:firstRow="1" w:lastRow="0" w:firstColumn="1" w:lastColumn="0" w:noHBand="0" w:noVBand="1"/>
+      </w:tblPr>
+      <w:tblGrid>
+        <w:gridCol w:w="1186"/>
+        <w:gridCol w:w="810"/>
+        <w:gridCol w:w="6526"/>
+      </w:tblGrid>
+      <w:tr>
+        <w:tc>
+          <w:tcPr>
+            <w:tcW w:w="1186" w:type="dxa"/>
+          </w:tcPr>
+          <w:p>
+            <w:r>
+              <w:t>P</w:t>
+            </w:r>
+            <w:r>
+              <w:rPr>
+                <w:rFonts w:hint="eastAsia"/>
+              </w:rPr>
+              <w:t>ath</w:t>
+            </w:r>
+          </w:p>
+        </w:tc>
+        <w:tc>
+          <w:tcPr>
+            <w:tcW w:w="7336" w:type="dxa"/>
+            <w:gridSpan w:val="2"/>
+          </w:tcPr>
+          <w:p>
+            <w:r>
+              <w:rPr>
+                <w:rFonts w:hint="eastAsia"/>
+              </w:rPr>
+              <w:t>user/register</w:t>
+            </w:r>
+          </w:p>
+        </w:tc>
+      </w:tr>
+      <w:tr>
+        <w:tc>
+          <w:tcPr>
+            <w:tcW w:w="1186" w:type="dxa"/>
+          </w:tcPr>
+          <w:p>
+            <w:r>
+              <w:t>M</w:t>
+            </w:r>
+            <w:r>
+              <w:rPr>
+                <w:rFonts w:hint="eastAsia"/>
+              </w:rPr>
+              <w:t>ethod</w:t>
+            </w:r>
+          </w:p>
+        </w:tc>
+        <w:tc>
+          <w:tcPr>
+            <w:tcW w:w="7336" w:type="dxa"/>
+            <w:gridSpan w:val="2"/>
+          </w:tcPr>
+          <w:p>
+            <w:r>
+              <w:rPr>
+                <w:rFonts w:hint="eastAsia"/>
+              </w:rPr>
+              <w:t>POST</w:t>
+            </w:r>
+          </w:p>
+        </w:tc>
+      </w:tr>
+      <w:tr>
+        <w:tc>
+          <w:tcPr>
+            <w:tcW w:w="1186" w:type="dxa"/>
+            <w:vMerge w:val="restart"/>
+          </w:tcPr>
+          <w:p>
+            <w:r>
+              <w:rPr>
+                <w:rFonts w:hint="eastAsia"/>
+              </w:rPr>
+              <w:t>Parameters</w:t>
+            </w:r>
+          </w:p>
+        </w:tc>
+        <w:tc>
+          <w:tcPr>
+            <w:tcW w:w="810" w:type="dxa"/>
+          </w:tcPr>
+          <w:p>
+            <w:r>
+              <w:rPr>
+                <w:rFonts w:hint="eastAsia"/>
+              </w:rPr>
+              <w:t>uname</w:t>
+            </w:r>
+          </w:p>
+        </w:tc>
+        <w:tc>
+          <w:tcPr>
+            <w:tcW w:w="6526" w:type="dxa"/>
+          </w:tcPr>
+          <w:p>
+            <w:r>
+              <w:rPr>
+                <w:rFonts w:hint="eastAsia"/>
+              </w:rPr>
+              <w:t>new user name</w:t>
+            </w:r>
+          </w:p>
+        </w:tc>
+      </w:tr>
+      <w:tr>
+        <w:tc>
+          <w:tcPr>
+            <w:tcW w:w="1186" w:type="dxa"/>
+            <w:vMerge/>
+          </w:tcPr>
+          <w:p/>
+        </w:tc>
+        <w:tc>
+          <w:tcPr>
+            <w:tcW w:w="810" w:type="dxa"/>
+          </w:tcPr>
+          <w:p>
+            <w:r>
+              <w:rPr>
+                <w:rFonts w:hint="eastAsia"/>
+              </w:rPr>
+              <w:t>pwd</w:t>
+            </w:r>
+          </w:p>
+        </w:tc>
+        <w:tc>
+          <w:tcPr>
+            <w:tcW w:w="6526" w:type="dxa"/>
+          </w:tcPr>
+          <w:p>
+            <w:r>
+              <w:rPr>
+                <w:rFonts w:hint="eastAsia"/>
+              </w:rPr>
+              <w:t>md5 hash value of password</w:t>
+            </w:r>
+          </w:p>
+        </w:tc>
+      </w:tr>
+      <w:tr>
+        <w:tc>
+          <w:tcPr>
+            <w:tcW w:w="1186" w:type="dxa"/>
+            <w:vMerge/>
+          </w:tcPr>
+          <w:p/>
+        </w:tc>
+        <w:tc>
+          <w:tcPr>
+            <w:tcW w:w="810" w:type="dxa"/>
+          </w:tcPr>
+          <w:p>
+            <w:r>
+              <w:rPr>
+                <w:rFonts w:hint="eastAsia"/>
+              </w:rPr>
+              <w:t>mail</w:t>
+            </w:r>
+          </w:p>
+        </w:tc>
+        <w:tc>
+          <w:tcPr>
+            <w:tcW w:w="6526" w:type="dxa"/>
+          </w:tcPr>
+          <w:p>
+            <w:r>
+              <w:rPr>
+                <w:rFonts w:hint="eastAsia"/>
+              </w:rPr>
+              <w:t>mail address for new user</w:t>
+            </w:r>
+          </w:p>
+        </w:tc>
+      </w:tr>
+    </w:tbl>
+    <w:p/>
+    <w:p>
+      <w:pPr>
+        <w:pStyle w:val="Heading3"/>
+      </w:pPr>
+      <w:r>
+        <w:rPr>
+          <w:rFonts w:hint="eastAsia"/>
+        </w:rPr>
+        <w:t>Response</w:t>
+      </w:r>
+    </w:p>
+    <w:tbl>
+      <w:tblPr>
+        <w:tblStyle w:val="TableGrid"/>
+        <w:tblW w:w="0" w:type="auto"/>
+        <w:tblLook w:val="04A0" w:firstRow="1" w:lastRow="0" w:firstColumn="1" w:lastColumn="0" w:noHBand="0" w:noVBand="1"/>
+      </w:tblPr>
+      <w:tblGrid>
+        <w:gridCol w:w="1369"/>
+        <w:gridCol w:w="1149"/>
+        <w:gridCol w:w="992"/>
+        <w:gridCol w:w="5012"/>
+      </w:tblGrid>
+      <w:tr>
+        <w:tc>
+          <w:tcPr>
+            <w:tcW w:w="1369" w:type="dxa"/>
+          </w:tcPr>
+          <w:p>
+            <w:r>
+              <w:rPr>
+                <w:rFonts w:hint="eastAsia"/>
+              </w:rPr>
+              <w:t>Content type</w:t>
+            </w:r>
+          </w:p>
+        </w:tc>
+        <w:tc>
+          <w:tcPr>
+            <w:tcW w:w="7153" w:type="dxa"/>
+            <w:gridSpan w:val="3"/>
+          </w:tcPr>
+          <w:p>
+            <w:r>
+              <w:rPr>
+                <w:rFonts w:hint="eastAsia"/>
+              </w:rPr>
+              <w:t>json</w:t>
+            </w:r>
+          </w:p>
+        </w:tc>
+      </w:tr>
+      <w:tr>
+        <w:tc>
+          <w:tcPr>
+            <w:tcW w:w="1369" w:type="dxa"/>
+            <w:vMerge w:val="restart"/>
+          </w:tcPr>
+          <w:p>
+            <w:r>
+              <w:rPr>
+                <w:rFonts w:hint="eastAsia"/>
+              </w:rPr>
+              <w:lastRenderedPageBreak/>
+              <w:t>Content</w:t>
+            </w:r>
+          </w:p>
+        </w:tc>
+        <w:tc>
+          <w:tcPr>
+            <w:tcW w:w="1149" w:type="dxa"/>
+            <w:vMerge w:val="restart"/>
+          </w:tcPr>
+          <w:p>
+            <w:r>
+              <w:rPr>
+                <w:rFonts w:hint="eastAsia"/>
+              </w:rPr>
+              <w:t>sta</w:t>
+            </w:r>
+          </w:p>
+        </w:tc>
+        <w:tc>
+          <w:tcPr>
+            <w:tcW w:w="6004" w:type="dxa"/>
+            <w:gridSpan w:val="2"/>
+          </w:tcPr>
+          <w:p>
+            <w:r>
+              <w:rPr>
+                <w:rFonts w:hint="eastAsia"/>
+              </w:rPr>
+              <w:t>status code, as following:</w:t>
+            </w:r>
+          </w:p>
+        </w:tc>
+      </w:tr>
+      <w:tr>
+        <w:tc>
+          <w:tcPr>
+            <w:tcW w:w="1369" w:type="dxa"/>
+            <w:vMerge/>
+          </w:tcPr>
+          <w:p/>
+        </w:tc>
+        <w:tc>
+          <w:tcPr>
+            <w:tcW w:w="1149" w:type="dxa"/>
+            <w:vMerge/>
+          </w:tcPr>
+          <w:p/>
+        </w:tc>
+        <w:tc>
+          <w:tcPr>
+            <w:tcW w:w="992" w:type="dxa"/>
+          </w:tcPr>
+          <w:p>
+            <w:r>
+              <w:rPr>
+                <w:rFonts w:hint="eastAsia"/>
+              </w:rPr>
+              <w:t>0</w:t>
+            </w:r>
+          </w:p>
+        </w:tc>
+        <w:tc>
+          <w:tcPr>
+            <w:tcW w:w="5012" w:type="dxa"/>
+          </w:tcPr>
+          <w:p>
+            <w:r>
+              <w:rPr>
+                <w:rFonts w:hint="eastAsia"/>
+              </w:rPr>
+              <w:t>successful</w:t>
+            </w:r>
+          </w:p>
+        </w:tc>
+      </w:tr>
+      <w:tr>
+        <w:tc>
+          <w:tcPr>
+            <w:tcW w:w="1369" w:type="dxa"/>
+            <w:vMerge/>
+          </w:tcPr>
+          <w:p/>
+        </w:tc>
+        <w:tc>
+          <w:tcPr>
+            <w:tcW w:w="1149" w:type="dxa"/>
+            <w:vMerge/>
+          </w:tcPr>
+          <w:p/>
+        </w:tc>
+        <w:tc>
+          <w:tcPr>
+            <w:tcW w:w="992" w:type="dxa"/>
+          </w:tcPr>
+          <w:p>
+            <w:pPr>
+              <w:rPr>
+                <w:rFonts w:hint="eastAsia"/>
+              </w:rPr>
+            </w:pPr>
+            <w:r>
+              <w:rPr>
+                <w:rFonts w:hint="eastAsia"/>
+              </w:rPr>
+              <w:t>-1</w:t>
+            </w:r>
+          </w:p>
+        </w:tc>
+        <w:tc>
+          <w:tcPr>
+            <w:tcW w:w="5012" w:type="dxa"/>
+          </w:tcPr>
+          <w:p>
+            <w:pPr>
+              <w:rPr>
+                <w:rFonts w:hint="eastAsia"/>
+              </w:rPr>
+            </w:pPr>
+            <w:r>
+              <w:rPr>
+                <w:rFonts w:hint="eastAsia"/>
+              </w:rPr>
+              <w:t>user name exists</w:t>
+            </w:r>
+          </w:p>
+        </w:tc>
+      </w:tr>
+      <w:tr>
+        <w:tc>
+          <w:tcPr>
+            <w:tcW w:w="1369" w:type="dxa"/>
+            <w:vMerge/>
+          </w:tcPr>
+          <w:p/>
+        </w:tc>
+        <w:tc>
+          <w:tcPr>
+            <w:tcW w:w="1149" w:type="dxa"/>
+            <w:vMerge/>
+          </w:tcPr>
+          <w:p/>
+        </w:tc>
+        <w:tc>
+          <w:tcPr>
+            <w:tcW w:w="992" w:type="dxa"/>
+          </w:tcPr>
+          <w:p>
+            <w:pPr>
+              <w:rPr>
+                <w:rFonts w:hint="eastAsia"/>
+              </w:rPr>
+            </w:pPr>
+            <w:r>
+              <w:rPr>
+                <w:rFonts w:hint="eastAsia"/>
+              </w:rPr>
+              <w:t>-2</w:t>
+            </w:r>
+          </w:p>
+        </w:tc>
+        <w:tc>
+          <w:tcPr>
+            <w:tcW w:w="5012" w:type="dxa"/>
+          </w:tcPr>
+          <w:p>
+            <w:pPr>
+              <w:rPr>
+                <w:rFonts w:hint="eastAsia"/>
+              </w:rPr>
+            </w:pPr>
+            <w:r>
+              <w:rPr>
+                <w:rFonts w:hint="eastAsia"/>
+              </w:rPr>
+              <w:t>other error.</w:t>
+            </w:r>
+          </w:p>
+        </w:tc>
+      </w:tr>
+      <w:tr>
+        <w:tc>
+          <w:tcPr>
+            <w:tcW w:w="1369" w:type="dxa"/>
+            <w:vMerge/>
+          </w:tcPr>
+          <w:p/>
+        </w:tc>
+        <w:tc>
+          <w:tcPr>
+            <w:tcW w:w="1149" w:type="dxa"/>
+          </w:tcPr>
+          <w:p>
+            <w:r>
+              <w:rPr>
+                <w:rFonts w:hint="eastAsia"/>
+              </w:rPr>
+              <w:t>msg</w:t>
+            </w:r>
+          </w:p>
+        </w:tc>
+        <w:tc>
+          <w:tcPr>
+            <w:tcW w:w="6004" w:type="dxa"/>
+            <w:gridSpan w:val="2"/>
+          </w:tcPr>
+          <w:p>
+            <w:pPr>
+              <w:rPr>
+                <w:rFonts w:hint="eastAsia"/>
+              </w:rPr>
+            </w:pPr>
+            <w:r>
+              <w:rPr>
+                <w:rFonts w:hint="eastAsia"/>
+              </w:rPr>
+              <w:t xml:space="preserve">error message. if successful, msg should be </w:t>
+            </w:r>
+            <w:r>
+              <w:rPr>
+                <w:rFonts w:hint="eastAsia"/>
+              </w:rPr>
+              <w:t>access token for user</w:t>
+            </w:r>
+            <w:bookmarkStart w:id="0" w:name="_GoBack"/>
+            <w:bookmarkEnd w:id="0"/>
+            <w:r>
+              <w:rPr>
+                <w:rFonts w:hint="eastAsia"/>
+              </w:rPr>
+              <w:t>.</w:t>
+            </w:r>
+          </w:p>
+        </w:tc>
+      </w:tr>
+      <w:tr>
+        <w:tc>
+          <w:tcPr>
+            <w:tcW w:w="1369" w:type="dxa"/>
+          </w:tcPr>
+          <w:p>
+            <w:r>
+              <w:rPr>
+                <w:rFonts w:hint="eastAsia"/>
+              </w:rPr>
+              <w:t>Example</w:t>
+            </w:r>
+          </w:p>
+        </w:tc>
+        <w:tc>
+          <w:tcPr>
+            <w:tcW w:w="7153" w:type="dxa"/>
+            <w:gridSpan w:val="3"/>
+          </w:tcPr>
+          <w:p>
+            <w:pPr>
+              <w:rPr>
+                <w:rFonts w:hint="eastAsia"/>
+              </w:rPr>
+            </w:pPr>
+            <w:r>
+              <w:rPr>
+                <w:rFonts w:hint="eastAsia"/>
+              </w:rPr>
+              <w:t>{</w:t>
+            </w:r>
+          </w:p>
+          <w:p>
+            <w:pPr>
+              <w:rPr>
+                <w:rFonts w:hint="eastAsia"/>
+              </w:rPr>
+            </w:pPr>
+            <w:r>
+              <w:rPr>
+                <w:rFonts w:hint="eastAsia"/>
+              </w:rPr>
+              <w:t xml:space="preserve">  </w:t>
+            </w:r>
+            <w:r>
+              <w:t>“</w:t>
+            </w:r>
+            <w:r>
+              <w:rPr>
+                <w:rFonts w:hint="eastAsia"/>
+              </w:rPr>
+              <w:t>sta</w:t>
+            </w:r>
+            <w:r>
+              <w:t>”</w:t>
+            </w:r>
+            <w:r>
+              <w:rPr>
+                <w:rFonts w:hint="eastAsia"/>
+              </w:rPr>
+              <w:t>:-2,</w:t>
+            </w:r>
+          </w:p>
+          <w:p>
+            <w:pPr>
+              <w:rPr>
+                <w:rFonts w:hint="eastAsia"/>
+              </w:rPr>
+            </w:pPr>
+            <w:r>
+              <w:rPr>
+                <w:rFonts w:hint="eastAsia"/>
+              </w:rPr>
+              <w:t xml:space="preserve">  </w:t>
+            </w:r>
+            <w:r>
+              <w:t>“</w:t>
+            </w:r>
+            <w:r>
+              <w:rPr>
+                <w:rFonts w:hint="eastAsia"/>
+              </w:rPr>
+              <w:t>msg</w:t>
+            </w:r>
+            <w:r>
+              <w:t>”</w:t>
+            </w:r>
+            <w:r>
+              <w:rPr>
+                <w:rFonts w:hint="eastAsia"/>
+              </w:rPr>
+              <w:t>:</w:t>
+            </w:r>
+            <w:r>
+              <w:t>”</w:t>
+            </w:r>
+            <w:r>
+              <w:rPr>
+                <w:rFonts w:hint="eastAsia"/>
+              </w:rPr>
+              <w:t>internal server error</w:t>
+            </w:r>
+            <w:r>
+              <w:t>”</w:t>
+            </w:r>
+          </w:p>
+          <w:p>
+            <w:r>
+              <w:rPr>
+                <w:rFonts w:hint="eastAsia"/>
+              </w:rPr>
+              <w:t>}</w:t>
+            </w:r>
+          </w:p>
+        </w:tc>
+      </w:tr>
+    </w:tbl>
+    <w:p/>
+    <w:p>
+      <w:pPr>
+        <w:pStyle w:val="Heading2"/>
+      </w:pPr>
+      <w:r>
+        <w:rPr>
+          <w:rFonts w:hint="eastAsia"/>
+        </w:rPr>
+        <w:t>用户登录</w:t>
+      </w:r>
+    </w:p>
+    <w:p>
+      <w:pPr>
+        <w:pStyle w:val="Heading3"/>
         <w:rPr>
           <w:rFonts w:hint="eastAsia"/>
         </w:rPr>
@@ -1906,10 +4443,7 @@
     </w:p>
     <w:p>
       <w:pPr>
-        <w:pStyle w:val="3"/>
-        <w:rPr>
-          <w:rFonts w:hint="eastAsia"/>
-        </w:rPr>
+        <w:pStyle w:val="Heading3"/>
       </w:pPr>
       <w:r>
         <w:rPr>
@@ -1920,10 +4454,69 @@
     </w:p>
     <w:p>
       <w:pPr>
-        <w:pStyle w:val="2"/>
+        <w:pStyle w:val="Heading2"/>
       </w:pPr>
-      <w:bookmarkStart w:id="0" w:name="_GoBack"/>
-      <w:bookmarkEnd w:id="0"/>
+      <w:r>
+        <w:rPr>
+          <w:rFonts w:hint="eastAsia"/>
+        </w:rPr>
+        <w:t>找回密码</w:t>
+      </w:r>
+    </w:p>
+    <w:p>
+      <w:pPr>
+        <w:pStyle w:val="Heading3"/>
+      </w:pPr>
+      <w:r>
+        <w:rPr>
+          <w:rFonts w:hint="eastAsia"/>
+        </w:rPr>
+        <w:t>Request</w:t>
+      </w:r>
+    </w:p>
+    <w:p>
+      <w:pPr>
+        <w:pStyle w:val="Heading3"/>
+      </w:pPr>
+      <w:r>
+        <w:rPr>
+          <w:rFonts w:hint="eastAsia"/>
+        </w:rPr>
+        <w:t>Response</w:t>
+      </w:r>
+    </w:p>
+    <w:p>
+      <w:pPr>
+        <w:pStyle w:val="Heading2"/>
+      </w:pPr>
+      <w:r>
+        <w:rPr>
+          <w:rFonts w:hint="eastAsia"/>
+        </w:rPr>
+        <w:t>获取订单</w:t>
+      </w:r>
+    </w:p>
+    <w:p>
+      <w:pPr>
+        <w:pStyle w:val="Heading3"/>
+      </w:pPr>
+      <w:r>
+        <w:rPr>
+          <w:rFonts w:hint="eastAsia"/>
+        </w:rPr>
+        <w:t>Request</w:t>
+      </w:r>
+    </w:p>
+    <w:p>
+      <w:pPr>
+        <w:pStyle w:val="Heading3"/>
+      </w:pPr>
+      <w:r>
+        <w:rPr>
+          <w:rFonts w:hint="eastAsia"/>
+        </w:rPr>
+        <w:t>Response</w:t>
+      </w:r>
     </w:p>
     <w:sectPr>
       <w:pgSz w:w="11906" w:h="16838"/>
@@ -2185,7 +4778,7 @@
     <w:lsdException w:name="Bibliography" w:uiPriority="37"/>
     <w:lsdException w:name="TOC Heading" w:uiPriority="39" w:qFormat="1"/>
   </w:latentStyles>
-  <w:style w:type="paragraph" w:default="1" w:styleId="a">
+  <w:style w:type="paragraph" w:default="1" w:styleId="Normal">
     <w:name w:val="Normal"/>
     <w:qFormat/>
     <w:pPr>
@@ -2193,11 +4786,11 @@
       <w:jc w:val="both"/>
     </w:pPr>
   </w:style>
-  <w:style w:type="paragraph" w:styleId="1">
+  <w:style w:type="paragraph" w:styleId="Heading1">
     <w:name w:val="heading 1"/>
-    <w:basedOn w:val="a"/>
-    <w:next w:val="a"/>
-    <w:link w:val="1Char"/>
+    <w:basedOn w:val="Normal"/>
+    <w:next w:val="Normal"/>
+    <w:link w:val="Heading1Char"/>
     <w:uiPriority w:val="9"/>
     <w:qFormat/>
     <w:rsid w:val="00B47E00"/>
@@ -2215,11 +4808,11 @@
       <w:szCs w:val="44"/>
     </w:rPr>
   </w:style>
-  <w:style w:type="paragraph" w:styleId="2">
+  <w:style w:type="paragraph" w:styleId="Heading2">
     <w:name w:val="heading 2"/>
-    <w:basedOn w:val="a"/>
-    <w:next w:val="a"/>
-    <w:link w:val="2Char"/>
+    <w:basedOn w:val="Normal"/>
+    <w:next w:val="Normal"/>
+    <w:link w:val="Heading2Char"/>
     <w:uiPriority w:val="9"/>
     <w:unhideWhenUsed/>
     <w:qFormat/>
@@ -2238,15 +4831,15 @@
       <w:szCs w:val="32"/>
     </w:rPr>
   </w:style>
-  <w:style w:type="paragraph" w:styleId="3">
+  <w:style w:type="paragraph" w:styleId="Heading3">
     <w:name w:val="heading 3"/>
-    <w:basedOn w:val="a"/>
-    <w:next w:val="a"/>
-    <w:link w:val="3Char"/>
+    <w:basedOn w:val="Normal"/>
+    <w:next w:val="Normal"/>
+    <w:link w:val="Heading3Char"/>
     <w:uiPriority w:val="9"/>
     <w:unhideWhenUsed/>
     <w:qFormat/>
-    <w:rsid w:val="000F19C6"/>
+    <w:rsid w:val="00D21537"/>
     <w:pPr>
       <w:keepNext/>
       <w:keepLines/>
@@ -2256,17 +4849,40 @@
     <w:rPr>
       <w:b/>
       <w:bCs/>
-      <w:sz w:val="32"/>
+      <w:sz w:val="28"/>
       <w:szCs w:val="32"/>
     </w:rPr>
   </w:style>
-  <w:style w:type="character" w:default="1" w:styleId="a0">
+  <w:style w:type="paragraph" w:styleId="Heading4">
+    <w:name w:val="heading 4"/>
+    <w:basedOn w:val="Normal"/>
+    <w:next w:val="Normal"/>
+    <w:link w:val="Heading4Char"/>
+    <w:uiPriority w:val="9"/>
+    <w:unhideWhenUsed/>
+    <w:qFormat/>
+    <w:rsid w:val="00D3743E"/>
+    <w:pPr>
+      <w:keepNext/>
+      <w:keepLines/>
+      <w:spacing w:before="280" w:after="290" w:line="376" w:lineRule="auto"/>
+      <w:outlineLvl w:val="3"/>
+    </w:pPr>
+    <w:rPr>
+      <w:rFonts w:asciiTheme="majorHAnsi" w:eastAsiaTheme="majorEastAsia" w:hAnsiTheme="majorHAnsi" w:cstheme="majorBidi"/>
+      <w:b/>
+      <w:bCs/>
+      <w:sz w:val="28"/>
+      <w:szCs w:val="28"/>
+    </w:rPr>
+  </w:style>
+  <w:style w:type="character" w:default="1" w:styleId="DefaultParagraphFont">
     <w:name w:val="Default Paragraph Font"/>
     <w:uiPriority w:val="1"/>
     <w:semiHidden/>
     <w:unhideWhenUsed/>
   </w:style>
-  <w:style w:type="table" w:default="1" w:styleId="a1">
+  <w:style w:type="table" w:default="1" w:styleId="TableNormal">
     <w:name w:val="Normal Table"/>
     <w:uiPriority w:val="99"/>
     <w:semiHidden/>
@@ -2281,15 +4897,15 @@
       </w:tblCellMar>
     </w:tblPr>
   </w:style>
-  <w:style w:type="numbering" w:default="1" w:styleId="a2">
+  <w:style w:type="numbering" w:default="1" w:styleId="NoList">
     <w:name w:val="No List"/>
     <w:uiPriority w:val="99"/>
     <w:semiHidden/>
     <w:unhideWhenUsed/>
   </w:style>
-  <w:style w:type="paragraph" w:styleId="a3">
+  <w:style w:type="paragraph" w:styleId="ListParagraph">
     <w:name w:val="List Paragraph"/>
-    <w:basedOn w:val="a"/>
+    <w:basedOn w:val="Normal"/>
     <w:uiPriority w:val="34"/>
     <w:qFormat/>
     <w:rsid w:val="00B47E00"/>
@@ -2297,10 +4913,10 @@
       <w:ind w:firstLineChars="200" w:firstLine="420"/>
     </w:pPr>
   </w:style>
-  <w:style w:type="character" w:customStyle="1" w:styleId="1Char">
-    <w:name w:val="标题 1 Char"/>
-    <w:basedOn w:val="a0"/>
-    <w:link w:val="1"/>
+  <w:style w:type="character" w:customStyle="1" w:styleId="Heading1Char">
+    <w:name w:val="Heading 1 Char"/>
+    <w:basedOn w:val="DefaultParagraphFont"/>
+    <w:link w:val="Heading1"/>
     <w:uiPriority w:val="9"/>
     <w:rsid w:val="00B47E00"/>
     <w:rPr>
@@ -2311,10 +4927,10 @@
       <w:szCs w:val="44"/>
     </w:rPr>
   </w:style>
-  <w:style w:type="character" w:customStyle="1" w:styleId="2Char">
-    <w:name w:val="标题 2 Char"/>
-    <w:basedOn w:val="a0"/>
-    <w:link w:val="2"/>
+  <w:style w:type="character" w:customStyle="1" w:styleId="Heading2Char">
+    <w:name w:val="Heading 2 Char"/>
+    <w:basedOn w:val="DefaultParagraphFont"/>
+    <w:link w:val="Heading2"/>
     <w:uiPriority w:val="9"/>
     <w:rsid w:val="00B47E00"/>
     <w:rPr>
@@ -2325,9 +4941,9 @@
       <w:szCs w:val="32"/>
     </w:rPr>
   </w:style>
-  <w:style w:type="table" w:styleId="a4">
+  <w:style w:type="table" w:styleId="TableGrid">
     <w:name w:val="Table Grid"/>
-    <w:basedOn w:val="a1"/>
+    <w:basedOn w:val="TableNormal"/>
     <w:uiPriority w:val="59"/>
     <w:rsid w:val="002745ED"/>
     <w:tblPr>
@@ -2348,28 +4964,42 @@
       </w:tblCellMar>
     </w:tblPr>
   </w:style>
-  <w:style w:type="character" w:customStyle="1" w:styleId="3Char">
-    <w:name w:val="标题 3 Char"/>
-    <w:basedOn w:val="a0"/>
-    <w:link w:val="3"/>
+  <w:style w:type="character" w:customStyle="1" w:styleId="Heading3Char">
+    <w:name w:val="Heading 3 Char"/>
+    <w:basedOn w:val="DefaultParagraphFont"/>
+    <w:link w:val="Heading3"/>
     <w:uiPriority w:val="9"/>
-    <w:rsid w:val="000F19C6"/>
+    <w:rsid w:val="00D21537"/>
     <w:rPr>
       <w:b/>
       <w:bCs/>
-      <w:sz w:val="32"/>
+      <w:sz w:val="28"/>
       <w:szCs w:val="32"/>
     </w:rPr>
   </w:style>
-  <w:style w:type="character" w:styleId="a5">
+  <w:style w:type="character" w:styleId="Hyperlink">
     <w:name w:val="Hyperlink"/>
-    <w:basedOn w:val="a0"/>
+    <w:basedOn w:val="DefaultParagraphFont"/>
     <w:uiPriority w:val="99"/>
     <w:unhideWhenUsed/>
     <w:rsid w:val="0077344A"/>
     <w:rPr>
       <w:color w:val="0000FF" w:themeColor="hyperlink"/>
       <w:u w:val="single"/>
+    </w:rPr>
+  </w:style>
+  <w:style w:type="character" w:customStyle="1" w:styleId="Heading4Char">
+    <w:name w:val="Heading 4 Char"/>
+    <w:basedOn w:val="DefaultParagraphFont"/>
+    <w:link w:val="Heading4"/>
+    <w:uiPriority w:val="9"/>
+    <w:rsid w:val="00D3743E"/>
+    <w:rPr>
+      <w:rFonts w:asciiTheme="majorHAnsi" w:eastAsiaTheme="majorEastAsia" w:hAnsiTheme="majorHAnsi" w:cstheme="majorBidi"/>
+      <w:b/>
+      <w:bCs/>
+      <w:sz w:val="28"/>
+      <w:szCs w:val="28"/>
     </w:rPr>
   </w:style>
 </w:styles>
@@ -2528,7 +5158,7 @@
     <w:lsdException w:name="Bibliography" w:uiPriority="37"/>
     <w:lsdException w:name="TOC Heading" w:uiPriority="39" w:qFormat="1"/>
   </w:latentStyles>
-  <w:style w:type="paragraph" w:default="1" w:styleId="a">
+  <w:style w:type="paragraph" w:default="1" w:styleId="Normal">
     <w:name w:val="Normal"/>
     <w:qFormat/>
     <w:pPr>
@@ -2536,11 +5166,11 @@
       <w:jc w:val="both"/>
     </w:pPr>
   </w:style>
-  <w:style w:type="paragraph" w:styleId="1">
+  <w:style w:type="paragraph" w:styleId="Heading1">
     <w:name w:val="heading 1"/>
-    <w:basedOn w:val="a"/>
-    <w:next w:val="a"/>
-    <w:link w:val="1Char"/>
+    <w:basedOn w:val="Normal"/>
+    <w:next w:val="Normal"/>
+    <w:link w:val="Heading1Char"/>
     <w:uiPriority w:val="9"/>
     <w:qFormat/>
     <w:rsid w:val="00B47E00"/>
@@ -2558,11 +5188,11 @@
       <w:szCs w:val="44"/>
     </w:rPr>
   </w:style>
-  <w:style w:type="paragraph" w:styleId="2">
+  <w:style w:type="paragraph" w:styleId="Heading2">
     <w:name w:val="heading 2"/>
-    <w:basedOn w:val="a"/>
-    <w:next w:val="a"/>
-    <w:link w:val="2Char"/>
+    <w:basedOn w:val="Normal"/>
+    <w:next w:val="Normal"/>
+    <w:link w:val="Heading2Char"/>
     <w:uiPriority w:val="9"/>
     <w:unhideWhenUsed/>
     <w:qFormat/>
@@ -2581,15 +5211,15 @@
       <w:szCs w:val="32"/>
     </w:rPr>
   </w:style>
-  <w:style w:type="paragraph" w:styleId="3">
+  <w:style w:type="paragraph" w:styleId="Heading3">
     <w:name w:val="heading 3"/>
-    <w:basedOn w:val="a"/>
-    <w:next w:val="a"/>
-    <w:link w:val="3Char"/>
+    <w:basedOn w:val="Normal"/>
+    <w:next w:val="Normal"/>
+    <w:link w:val="Heading3Char"/>
     <w:uiPriority w:val="9"/>
     <w:unhideWhenUsed/>
     <w:qFormat/>
-    <w:rsid w:val="000F19C6"/>
+    <w:rsid w:val="00D21537"/>
     <w:pPr>
       <w:keepNext/>
       <w:keepLines/>
@@ -2599,17 +5229,40 @@
     <w:rPr>
       <w:b/>
       <w:bCs/>
-      <w:sz w:val="32"/>
+      <w:sz w:val="28"/>
       <w:szCs w:val="32"/>
     </w:rPr>
   </w:style>
-  <w:style w:type="character" w:default="1" w:styleId="a0">
+  <w:style w:type="paragraph" w:styleId="Heading4">
+    <w:name w:val="heading 4"/>
+    <w:basedOn w:val="Normal"/>
+    <w:next w:val="Normal"/>
+    <w:link w:val="Heading4Char"/>
+    <w:uiPriority w:val="9"/>
+    <w:unhideWhenUsed/>
+    <w:qFormat/>
+    <w:rsid w:val="00D3743E"/>
+    <w:pPr>
+      <w:keepNext/>
+      <w:keepLines/>
+      <w:spacing w:before="280" w:after="290" w:line="376" w:lineRule="auto"/>
+      <w:outlineLvl w:val="3"/>
+    </w:pPr>
+    <w:rPr>
+      <w:rFonts w:asciiTheme="majorHAnsi" w:eastAsiaTheme="majorEastAsia" w:hAnsiTheme="majorHAnsi" w:cstheme="majorBidi"/>
+      <w:b/>
+      <w:bCs/>
+      <w:sz w:val="28"/>
+      <w:szCs w:val="28"/>
+    </w:rPr>
+  </w:style>
+  <w:style w:type="character" w:default="1" w:styleId="DefaultParagraphFont">
     <w:name w:val="Default Paragraph Font"/>
     <w:uiPriority w:val="1"/>
     <w:semiHidden/>
     <w:unhideWhenUsed/>
   </w:style>
-  <w:style w:type="table" w:default="1" w:styleId="a1">
+  <w:style w:type="table" w:default="1" w:styleId="TableNormal">
     <w:name w:val="Normal Table"/>
     <w:uiPriority w:val="99"/>
     <w:semiHidden/>
@@ -2624,15 +5277,15 @@
       </w:tblCellMar>
     </w:tblPr>
   </w:style>
-  <w:style w:type="numbering" w:default="1" w:styleId="a2">
+  <w:style w:type="numbering" w:default="1" w:styleId="NoList">
     <w:name w:val="No List"/>
     <w:uiPriority w:val="99"/>
     <w:semiHidden/>
     <w:unhideWhenUsed/>
   </w:style>
-  <w:style w:type="paragraph" w:styleId="a3">
+  <w:style w:type="paragraph" w:styleId="ListParagraph">
     <w:name w:val="List Paragraph"/>
-    <w:basedOn w:val="a"/>
+    <w:basedOn w:val="Normal"/>
     <w:uiPriority w:val="34"/>
     <w:qFormat/>
     <w:rsid w:val="00B47E00"/>
@@ -2640,10 +5293,10 @@
       <w:ind w:firstLineChars="200" w:firstLine="420"/>
     </w:pPr>
   </w:style>
-  <w:style w:type="character" w:customStyle="1" w:styleId="1Char">
-    <w:name w:val="标题 1 Char"/>
-    <w:basedOn w:val="a0"/>
-    <w:link w:val="1"/>
+  <w:style w:type="character" w:customStyle="1" w:styleId="Heading1Char">
+    <w:name w:val="Heading 1 Char"/>
+    <w:basedOn w:val="DefaultParagraphFont"/>
+    <w:link w:val="Heading1"/>
     <w:uiPriority w:val="9"/>
     <w:rsid w:val="00B47E00"/>
     <w:rPr>
@@ -2654,10 +5307,10 @@
       <w:szCs w:val="44"/>
     </w:rPr>
   </w:style>
-  <w:style w:type="character" w:customStyle="1" w:styleId="2Char">
-    <w:name w:val="标题 2 Char"/>
-    <w:basedOn w:val="a0"/>
-    <w:link w:val="2"/>
+  <w:style w:type="character" w:customStyle="1" w:styleId="Heading2Char">
+    <w:name w:val="Heading 2 Char"/>
+    <w:basedOn w:val="DefaultParagraphFont"/>
+    <w:link w:val="Heading2"/>
     <w:uiPriority w:val="9"/>
     <w:rsid w:val="00B47E00"/>
     <w:rPr>
@@ -2668,9 +5321,9 @@
       <w:szCs w:val="32"/>
     </w:rPr>
   </w:style>
-  <w:style w:type="table" w:styleId="a4">
+  <w:style w:type="table" w:styleId="TableGrid">
     <w:name w:val="Table Grid"/>
-    <w:basedOn w:val="a1"/>
+    <w:basedOn w:val="TableNormal"/>
     <w:uiPriority w:val="59"/>
     <w:rsid w:val="002745ED"/>
     <w:tblPr>
@@ -2691,28 +5344,42 @@
       </w:tblCellMar>
     </w:tblPr>
   </w:style>
-  <w:style w:type="character" w:customStyle="1" w:styleId="3Char">
-    <w:name w:val="标题 3 Char"/>
-    <w:basedOn w:val="a0"/>
-    <w:link w:val="3"/>
+  <w:style w:type="character" w:customStyle="1" w:styleId="Heading3Char">
+    <w:name w:val="Heading 3 Char"/>
+    <w:basedOn w:val="DefaultParagraphFont"/>
+    <w:link w:val="Heading3"/>
     <w:uiPriority w:val="9"/>
-    <w:rsid w:val="000F19C6"/>
+    <w:rsid w:val="00D21537"/>
     <w:rPr>
       <w:b/>
       <w:bCs/>
-      <w:sz w:val="32"/>
+      <w:sz w:val="28"/>
       <w:szCs w:val="32"/>
     </w:rPr>
   </w:style>
-  <w:style w:type="character" w:styleId="a5">
+  <w:style w:type="character" w:styleId="Hyperlink">
     <w:name w:val="Hyperlink"/>
-    <w:basedOn w:val="a0"/>
+    <w:basedOn w:val="DefaultParagraphFont"/>
     <w:uiPriority w:val="99"/>
     <w:unhideWhenUsed/>
     <w:rsid w:val="0077344A"/>
     <w:rPr>
       <w:color w:val="0000FF" w:themeColor="hyperlink"/>
       <w:u w:val="single"/>
+    </w:rPr>
+  </w:style>
+  <w:style w:type="character" w:customStyle="1" w:styleId="Heading4Char">
+    <w:name w:val="Heading 4 Char"/>
+    <w:basedOn w:val="DefaultParagraphFont"/>
+    <w:link w:val="Heading4"/>
+    <w:uiPriority w:val="9"/>
+    <w:rsid w:val="00D3743E"/>
+    <w:rPr>
+      <w:rFonts w:asciiTheme="majorHAnsi" w:eastAsiaTheme="majorEastAsia" w:hAnsiTheme="majorHAnsi" w:cstheme="majorBidi"/>
+      <w:b/>
+      <w:bCs/>
+      <w:sz w:val="28"/>
+      <w:szCs w:val="28"/>
     </w:rPr>
   </w:style>
 </w:styles>

</xml_diff>